<commit_message>
Update the Lab7 report
Newest version
</commit_message>
<xml_diff>
--- a/Lab/Lab7/Lab7_report.docx
+++ b/Lab/Lab7/Lab7_report.docx
@@ -217,7 +217,7 @@
     <w:p>
       <w:pPr>
         <w:rPr>
-          <w:rFonts w:ascii="Times New Roman" w:hAnsi="Times New Roman" w:cs="Times New Roman" w:hint="eastAsia"/>
+          <w:rFonts w:ascii="Times New Roman" w:hAnsi="Times New Roman" w:cs="Times New Roman"/>
           <w:color w:val="000000"/>
           <w:sz w:val="22"/>
           <w:szCs w:val="22"/>
@@ -626,7 +626,7 @@
     <w:p>
       <w:pPr>
         <w:rPr>
-          <w:rFonts w:ascii="Times New Roman" w:hAnsi="Times New Roman" w:cs="Times New Roman" w:hint="eastAsia"/>
+          <w:rFonts w:ascii="Times New Roman" w:hAnsi="Times New Roman" w:cs="Times New Roman"/>
           <w:color w:val="000000"/>
           <w:sz w:val="22"/>
           <w:szCs w:val="22"/>
@@ -817,34 +817,275 @@
     <w:p>
       <w:pPr>
         <w:rPr>
+          <w:rFonts w:ascii="Times New Roman" w:hAnsi="Times New Roman" w:cs="Times New Roman"/>
+          <w:szCs w:val="32"/>
+        </w:rPr>
+      </w:pPr>
+      <w:r>
+        <w:rPr>
+          <w:rFonts w:ascii="Times New Roman" w:hAnsi="Times New Roman" w:cs="Times New Roman"/>
+          <w:szCs w:val="32"/>
+        </w:rPr>
+        <w:t xml:space="preserve">3. </w:t>
+      </w:r>
+      <w:r>
+        <w:rPr>
+          <w:rFonts w:ascii="Times New Roman" w:hAnsi="Times New Roman" w:cs="Times New Roman"/>
+          <w:szCs w:val="32"/>
+        </w:rPr>
+        <w:t>Install the Kubernetes Gateway API CRDs</w:t>
+      </w:r>
+    </w:p>
+    <w:p>
+      <w:pPr>
+        <w:rPr>
+          <w:rFonts w:ascii="Times New Roman" w:hAnsi="Times New Roman" w:cs="Times New Roman"/>
+          <w:b/>
+          <w:bCs/>
+          <w:sz w:val="22"/>
+          <w:szCs w:val="28"/>
+        </w:rPr>
+      </w:pPr>
+      <w:r>
+        <w:rPr>
           <w:rFonts w:ascii="Times New Roman" w:hAnsi="Times New Roman" w:cs="Times New Roman" w:hint="eastAsia"/>
-          <w:szCs w:val="32"/>
-        </w:rPr>
-      </w:pPr>
-      <w:r>
-        <w:rPr>
-          <w:rFonts w:ascii="Times New Roman" w:hAnsi="Times New Roman" w:cs="Times New Roman"/>
-          <w:szCs w:val="32"/>
-        </w:rPr>
-        <w:t xml:space="preserve">3. </w:t>
-      </w:r>
-      <w:r>
-        <w:rPr>
-          <w:rFonts w:ascii="Times New Roman" w:hAnsi="Times New Roman" w:cs="Times New Roman"/>
-          <w:szCs w:val="32"/>
-        </w:rPr>
-        <w:t>Install the Kubernetes Gateway API CRDs</w:t>
-      </w:r>
-    </w:p>
-    <w:p>
-      <w:pPr>
-        <w:rPr>
-          <w:rFonts w:ascii="Times New Roman" w:hAnsi="Times New Roman" w:cs="Times New Roman"/>
           <w:b/>
           <w:bCs/>
           <w:sz w:val="22"/>
           <w:szCs w:val="28"/>
         </w:rPr>
+        <w:t>Command</w:t>
+      </w:r>
+      <w:r>
+        <w:rPr>
+          <w:rFonts w:ascii="Times New Roman" w:hAnsi="Times New Roman" w:cs="Times New Roman"/>
+          <w:b/>
+          <w:bCs/>
+          <w:sz w:val="22"/>
+          <w:szCs w:val="28"/>
+        </w:rPr>
+        <w:t>:</w:t>
+      </w:r>
+    </w:p>
+    <w:p>
+      <w:pPr>
+        <w:rPr>
+          <w:rFonts w:ascii="Times New Roman" w:hAnsi="Times New Roman" w:cs="Times New Roman"/>
+          <w:color w:val="000000"/>
+          <w:sz w:val="22"/>
+          <w:szCs w:val="22"/>
+          <w:shd w:val="pct15" w:color="auto" w:fill="FFFFFF"/>
+        </w:rPr>
+      </w:pPr>
+      <w:proofErr w:type="spellStart"/>
+      <w:r>
+        <w:rPr>
+          <w:rFonts w:ascii="Times New Roman" w:hAnsi="Times New Roman" w:cs="Times New Roman"/>
+          <w:color w:val="000000"/>
+          <w:sz w:val="22"/>
+          <w:szCs w:val="22"/>
+          <w:shd w:val="pct15" w:color="auto" w:fill="FFFFFF"/>
+        </w:rPr>
+        <w:t>kubectl</w:t>
+      </w:r>
+      <w:proofErr w:type="spellEnd"/>
+      <w:r>
+        <w:rPr>
+          <w:rFonts w:ascii="Times New Roman" w:hAnsi="Times New Roman" w:cs="Times New Roman"/>
+          <w:color w:val="000000"/>
+          <w:sz w:val="22"/>
+          <w:szCs w:val="22"/>
+          <w:shd w:val="pct15" w:color="auto" w:fill="FFFFFF"/>
+        </w:rPr>
+        <w:t xml:space="preserve"> get </w:t>
+      </w:r>
+      <w:proofErr w:type="spellStart"/>
+      <w:r>
+        <w:rPr>
+          <w:rFonts w:ascii="Times New Roman" w:hAnsi="Times New Roman" w:cs="Times New Roman"/>
+          <w:color w:val="000000"/>
+          <w:sz w:val="22"/>
+          <w:szCs w:val="22"/>
+          <w:shd w:val="pct15" w:color="auto" w:fill="FFFFFF"/>
+        </w:rPr>
+        <w:t>crd</w:t>
+      </w:r>
+      <w:proofErr w:type="spellEnd"/>
+      <w:r>
+        <w:rPr>
+          <w:rFonts w:ascii="Times New Roman" w:hAnsi="Times New Roman" w:cs="Times New Roman"/>
+          <w:color w:val="000000"/>
+          <w:sz w:val="22"/>
+          <w:szCs w:val="22"/>
+          <w:shd w:val="pct15" w:color="auto" w:fill="FFFFFF"/>
+        </w:rPr>
+        <w:t xml:space="preserve"> gateways.gateway.networking.k8s.io &amp;&gt; /dev/null || \</w:t>
+      </w:r>
+    </w:p>
+    <w:p>
+      <w:pPr>
+        <w:rPr>
+          <w:rFonts w:ascii="Times New Roman" w:hAnsi="Times New Roman" w:cs="Times New Roman"/>
+          <w:color w:val="000000"/>
+          <w:sz w:val="22"/>
+          <w:szCs w:val="22"/>
+          <w:shd w:val="pct15" w:color="auto" w:fill="FFFFFF"/>
+        </w:rPr>
+      </w:pPr>
+      <w:proofErr w:type="gramStart"/>
+      <w:r>
+        <w:rPr>
+          <w:rFonts w:ascii="Times New Roman" w:hAnsi="Times New Roman" w:cs="Times New Roman"/>
+          <w:color w:val="000000"/>
+          <w:sz w:val="22"/>
+          <w:szCs w:val="22"/>
+          <w:shd w:val="pct15" w:color="auto" w:fill="FFFFFF"/>
+        </w:rPr>
+        <w:t xml:space="preserve">{ </w:t>
+      </w:r>
+      <w:proofErr w:type="spellStart"/>
+      <w:r>
+        <w:rPr>
+          <w:rFonts w:ascii="Times New Roman" w:hAnsi="Times New Roman" w:cs="Times New Roman"/>
+          <w:color w:val="000000"/>
+          <w:sz w:val="22"/>
+          <w:szCs w:val="22"/>
+          <w:shd w:val="pct15" w:color="auto" w:fill="FFFFFF"/>
+        </w:rPr>
+        <w:t>kubectl</w:t>
+      </w:r>
+      <w:proofErr w:type="spellEnd"/>
+      <w:proofErr w:type="gramEnd"/>
+      <w:r>
+        <w:rPr>
+          <w:rFonts w:ascii="Times New Roman" w:hAnsi="Times New Roman" w:cs="Times New Roman"/>
+          <w:color w:val="000000"/>
+          <w:sz w:val="22"/>
+          <w:szCs w:val="22"/>
+          <w:shd w:val="pct15" w:color="auto" w:fill="FFFFFF"/>
+        </w:rPr>
+        <w:t xml:space="preserve"> </w:t>
+      </w:r>
+      <w:proofErr w:type="spellStart"/>
+      <w:r>
+        <w:rPr>
+          <w:rFonts w:ascii="Times New Roman" w:hAnsi="Times New Roman" w:cs="Times New Roman"/>
+          <w:color w:val="000000"/>
+          <w:sz w:val="22"/>
+          <w:szCs w:val="22"/>
+          <w:shd w:val="pct15" w:color="auto" w:fill="FFFFFF"/>
+        </w:rPr>
+        <w:t>kustomize</w:t>
+      </w:r>
+      <w:proofErr w:type="spellEnd"/>
+      <w:r>
+        <w:rPr>
+          <w:rFonts w:ascii="Times New Roman" w:hAnsi="Times New Roman" w:cs="Times New Roman"/>
+          <w:color w:val="000000"/>
+          <w:sz w:val="22"/>
+          <w:szCs w:val="22"/>
+          <w:shd w:val="pct15" w:color="auto" w:fill="FFFFFF"/>
+        </w:rPr>
+        <w:t xml:space="preserve"> "github.com/</w:t>
+      </w:r>
+      <w:proofErr w:type="spellStart"/>
+      <w:r>
+        <w:rPr>
+          <w:rFonts w:ascii="Times New Roman" w:hAnsi="Times New Roman" w:cs="Times New Roman"/>
+          <w:color w:val="000000"/>
+          <w:sz w:val="22"/>
+          <w:szCs w:val="22"/>
+          <w:shd w:val="pct15" w:color="auto" w:fill="FFFFFF"/>
+        </w:rPr>
+        <w:t>kubernetes</w:t>
+      </w:r>
+      <w:proofErr w:type="spellEnd"/>
+      <w:r>
+        <w:rPr>
+          <w:rFonts w:ascii="Times New Roman" w:hAnsi="Times New Roman" w:cs="Times New Roman"/>
+          <w:color w:val="000000"/>
+          <w:sz w:val="22"/>
+          <w:szCs w:val="22"/>
+          <w:shd w:val="pct15" w:color="auto" w:fill="FFFFFF"/>
+        </w:rPr>
+        <w:t>-sigs/gateway-</w:t>
+      </w:r>
+      <w:proofErr w:type="spellStart"/>
+      <w:r>
+        <w:rPr>
+          <w:rFonts w:ascii="Times New Roman" w:hAnsi="Times New Roman" w:cs="Times New Roman"/>
+          <w:color w:val="000000"/>
+          <w:sz w:val="22"/>
+          <w:szCs w:val="22"/>
+          <w:shd w:val="pct15" w:color="auto" w:fill="FFFFFF"/>
+        </w:rPr>
+        <w:t>api</w:t>
+      </w:r>
+      <w:proofErr w:type="spellEnd"/>
+      <w:r>
+        <w:rPr>
+          <w:rFonts w:ascii="Times New Roman" w:hAnsi="Times New Roman" w:cs="Times New Roman"/>
+          <w:color w:val="000000"/>
+          <w:sz w:val="22"/>
+          <w:szCs w:val="22"/>
+          <w:shd w:val="pct15" w:color="auto" w:fill="FFFFFF"/>
+        </w:rPr>
+        <w:t>/config/</w:t>
+      </w:r>
+      <w:proofErr w:type="spellStart"/>
+      <w:r>
+        <w:rPr>
+          <w:rFonts w:ascii="Times New Roman" w:hAnsi="Times New Roman" w:cs="Times New Roman"/>
+          <w:color w:val="000000"/>
+          <w:sz w:val="22"/>
+          <w:szCs w:val="22"/>
+          <w:shd w:val="pct15" w:color="auto" w:fill="FFFFFF"/>
+        </w:rPr>
+        <w:t>crd?ref</w:t>
+      </w:r>
+      <w:proofErr w:type="spellEnd"/>
+      <w:r>
+        <w:rPr>
+          <w:rFonts w:ascii="Times New Roman" w:hAnsi="Times New Roman" w:cs="Times New Roman"/>
+          <w:color w:val="000000"/>
+          <w:sz w:val="22"/>
+          <w:szCs w:val="22"/>
+          <w:shd w:val="pct15" w:color="auto" w:fill="FFFFFF"/>
+        </w:rPr>
+        <w:t xml:space="preserve">=v1.3.0" | </w:t>
+      </w:r>
+      <w:proofErr w:type="spellStart"/>
+      <w:r>
+        <w:rPr>
+          <w:rFonts w:ascii="Times New Roman" w:hAnsi="Times New Roman" w:cs="Times New Roman"/>
+          <w:color w:val="000000"/>
+          <w:sz w:val="22"/>
+          <w:szCs w:val="22"/>
+          <w:shd w:val="pct15" w:color="auto" w:fill="FFFFFF"/>
+        </w:rPr>
+        <w:t>kubectl</w:t>
+      </w:r>
+      <w:proofErr w:type="spellEnd"/>
+      <w:r>
+        <w:rPr>
+          <w:rFonts w:ascii="Times New Roman" w:hAnsi="Times New Roman" w:cs="Times New Roman"/>
+          <w:color w:val="000000"/>
+          <w:sz w:val="22"/>
+          <w:szCs w:val="22"/>
+          <w:shd w:val="pct15" w:color="auto" w:fill="FFFFFF"/>
+        </w:rPr>
+        <w:t xml:space="preserve"> apply -f -; }</w:t>
+      </w:r>
+    </w:p>
+    <w:p>
+      <w:pPr>
+        <w:rPr>
+          <w:rFonts w:ascii="Times New Roman" w:hAnsi="Times New Roman" w:cs="Times New Roman"/>
+          <w:b/>
+          <w:bCs/>
+          <w:sz w:val="22"/>
+          <w:szCs w:val="28"/>
+        </w:rPr>
       </w:pPr>
       <w:r>
         <w:rPr>
@@ -854,7 +1095,7 @@
           <w:sz w:val="22"/>
           <w:szCs w:val="28"/>
         </w:rPr>
-        <w:t>Command</w:t>
+        <w:t>N</w:t>
       </w:r>
       <w:r>
         <w:rPr>
@@ -864,254 +1105,13 @@
           <w:sz w:val="22"/>
           <w:szCs w:val="28"/>
         </w:rPr>
-        <w:t>:</w:t>
-      </w:r>
-    </w:p>
-    <w:p>
-      <w:pPr>
-        <w:rPr>
-          <w:rFonts w:ascii="Times New Roman" w:hAnsi="Times New Roman" w:cs="Times New Roman"/>
-          <w:color w:val="000000"/>
-          <w:sz w:val="22"/>
-          <w:szCs w:val="22"/>
-          <w:shd w:val="pct15" w:color="auto" w:fill="FFFFFF"/>
-        </w:rPr>
-      </w:pPr>
-      <w:proofErr w:type="spellStart"/>
-      <w:r>
-        <w:rPr>
-          <w:rFonts w:ascii="Times New Roman" w:hAnsi="Times New Roman" w:cs="Times New Roman"/>
-          <w:color w:val="000000"/>
-          <w:sz w:val="22"/>
-          <w:szCs w:val="22"/>
-          <w:shd w:val="pct15" w:color="auto" w:fill="FFFFFF"/>
-        </w:rPr>
-        <w:t>kubectl</w:t>
-      </w:r>
-      <w:proofErr w:type="spellEnd"/>
-      <w:r>
-        <w:rPr>
-          <w:rFonts w:ascii="Times New Roman" w:hAnsi="Times New Roman" w:cs="Times New Roman"/>
-          <w:color w:val="000000"/>
-          <w:sz w:val="22"/>
-          <w:szCs w:val="22"/>
-          <w:shd w:val="pct15" w:color="auto" w:fill="FFFFFF"/>
-        </w:rPr>
-        <w:t xml:space="preserve"> get </w:t>
-      </w:r>
-      <w:proofErr w:type="spellStart"/>
-      <w:r>
-        <w:rPr>
-          <w:rFonts w:ascii="Times New Roman" w:hAnsi="Times New Roman" w:cs="Times New Roman"/>
-          <w:color w:val="000000"/>
-          <w:sz w:val="22"/>
-          <w:szCs w:val="22"/>
-          <w:shd w:val="pct15" w:color="auto" w:fill="FFFFFF"/>
-        </w:rPr>
-        <w:t>crd</w:t>
-      </w:r>
-      <w:proofErr w:type="spellEnd"/>
-      <w:r>
-        <w:rPr>
-          <w:rFonts w:ascii="Times New Roman" w:hAnsi="Times New Roman" w:cs="Times New Roman"/>
-          <w:color w:val="000000"/>
-          <w:sz w:val="22"/>
-          <w:szCs w:val="22"/>
-          <w:shd w:val="pct15" w:color="auto" w:fill="FFFFFF"/>
-        </w:rPr>
-        <w:t xml:space="preserve"> gateways.gateway.networking.k8s.io &amp;&gt; /dev/null || \</w:t>
-      </w:r>
-    </w:p>
-    <w:p>
-      <w:pPr>
-        <w:rPr>
-          <w:rFonts w:ascii="Times New Roman" w:hAnsi="Times New Roman" w:cs="Times New Roman"/>
-          <w:color w:val="000000"/>
-          <w:sz w:val="22"/>
-          <w:szCs w:val="22"/>
-          <w:shd w:val="pct15" w:color="auto" w:fill="FFFFFF"/>
-        </w:rPr>
-      </w:pPr>
-      <w:proofErr w:type="gramStart"/>
-      <w:r>
-        <w:rPr>
-          <w:rFonts w:ascii="Times New Roman" w:hAnsi="Times New Roman" w:cs="Times New Roman"/>
-          <w:color w:val="000000"/>
-          <w:sz w:val="22"/>
-          <w:szCs w:val="22"/>
-          <w:shd w:val="pct15" w:color="auto" w:fill="FFFFFF"/>
-        </w:rPr>
-        <w:t xml:space="preserve">{ </w:t>
-      </w:r>
-      <w:proofErr w:type="spellStart"/>
-      <w:r>
-        <w:rPr>
-          <w:rFonts w:ascii="Times New Roman" w:hAnsi="Times New Roman" w:cs="Times New Roman"/>
-          <w:color w:val="000000"/>
-          <w:sz w:val="22"/>
-          <w:szCs w:val="22"/>
-          <w:shd w:val="pct15" w:color="auto" w:fill="FFFFFF"/>
-        </w:rPr>
-        <w:t>kubectl</w:t>
-      </w:r>
-      <w:proofErr w:type="spellEnd"/>
-      <w:proofErr w:type="gramEnd"/>
-      <w:r>
-        <w:rPr>
-          <w:rFonts w:ascii="Times New Roman" w:hAnsi="Times New Roman" w:cs="Times New Roman"/>
-          <w:color w:val="000000"/>
-          <w:sz w:val="22"/>
-          <w:szCs w:val="22"/>
-          <w:shd w:val="pct15" w:color="auto" w:fill="FFFFFF"/>
-        </w:rPr>
-        <w:t xml:space="preserve"> </w:t>
-      </w:r>
-      <w:proofErr w:type="spellStart"/>
-      <w:r>
-        <w:rPr>
-          <w:rFonts w:ascii="Times New Roman" w:hAnsi="Times New Roman" w:cs="Times New Roman"/>
-          <w:color w:val="000000"/>
-          <w:sz w:val="22"/>
-          <w:szCs w:val="22"/>
-          <w:shd w:val="pct15" w:color="auto" w:fill="FFFFFF"/>
-        </w:rPr>
-        <w:t>kustomize</w:t>
-      </w:r>
-      <w:proofErr w:type="spellEnd"/>
-      <w:r>
-        <w:rPr>
-          <w:rFonts w:ascii="Times New Roman" w:hAnsi="Times New Roman" w:cs="Times New Roman"/>
-          <w:color w:val="000000"/>
-          <w:sz w:val="22"/>
-          <w:szCs w:val="22"/>
-          <w:shd w:val="pct15" w:color="auto" w:fill="FFFFFF"/>
-        </w:rPr>
-        <w:t xml:space="preserve"> "github.com/</w:t>
-      </w:r>
-      <w:proofErr w:type="spellStart"/>
-      <w:r>
-        <w:rPr>
-          <w:rFonts w:ascii="Times New Roman" w:hAnsi="Times New Roman" w:cs="Times New Roman"/>
-          <w:color w:val="000000"/>
-          <w:sz w:val="22"/>
-          <w:szCs w:val="22"/>
-          <w:shd w:val="pct15" w:color="auto" w:fill="FFFFFF"/>
-        </w:rPr>
-        <w:t>kubernetes</w:t>
-      </w:r>
-      <w:proofErr w:type="spellEnd"/>
-      <w:r>
-        <w:rPr>
-          <w:rFonts w:ascii="Times New Roman" w:hAnsi="Times New Roman" w:cs="Times New Roman"/>
-          <w:color w:val="000000"/>
-          <w:sz w:val="22"/>
-          <w:szCs w:val="22"/>
-          <w:shd w:val="pct15" w:color="auto" w:fill="FFFFFF"/>
-        </w:rPr>
-        <w:t>-sigs/gateway-</w:t>
-      </w:r>
-      <w:proofErr w:type="spellStart"/>
-      <w:r>
-        <w:rPr>
-          <w:rFonts w:ascii="Times New Roman" w:hAnsi="Times New Roman" w:cs="Times New Roman"/>
-          <w:color w:val="000000"/>
-          <w:sz w:val="22"/>
-          <w:szCs w:val="22"/>
-          <w:shd w:val="pct15" w:color="auto" w:fill="FFFFFF"/>
-        </w:rPr>
-        <w:t>api</w:t>
-      </w:r>
-      <w:proofErr w:type="spellEnd"/>
-      <w:r>
-        <w:rPr>
-          <w:rFonts w:ascii="Times New Roman" w:hAnsi="Times New Roman" w:cs="Times New Roman"/>
-          <w:color w:val="000000"/>
-          <w:sz w:val="22"/>
-          <w:szCs w:val="22"/>
-          <w:shd w:val="pct15" w:color="auto" w:fill="FFFFFF"/>
-        </w:rPr>
-        <w:t>/config/</w:t>
-      </w:r>
-      <w:proofErr w:type="spellStart"/>
-      <w:r>
-        <w:rPr>
-          <w:rFonts w:ascii="Times New Roman" w:hAnsi="Times New Roman" w:cs="Times New Roman"/>
-          <w:color w:val="000000"/>
-          <w:sz w:val="22"/>
-          <w:szCs w:val="22"/>
-          <w:shd w:val="pct15" w:color="auto" w:fill="FFFFFF"/>
-        </w:rPr>
-        <w:t>crd?ref</w:t>
-      </w:r>
-      <w:proofErr w:type="spellEnd"/>
-      <w:r>
-        <w:rPr>
-          <w:rFonts w:ascii="Times New Roman" w:hAnsi="Times New Roman" w:cs="Times New Roman"/>
-          <w:color w:val="000000"/>
-          <w:sz w:val="22"/>
-          <w:szCs w:val="22"/>
-          <w:shd w:val="pct15" w:color="auto" w:fill="FFFFFF"/>
-        </w:rPr>
-        <w:t xml:space="preserve">=v1.3.0" | </w:t>
-      </w:r>
-      <w:proofErr w:type="spellStart"/>
-      <w:r>
-        <w:rPr>
-          <w:rFonts w:ascii="Times New Roman" w:hAnsi="Times New Roman" w:cs="Times New Roman"/>
-          <w:color w:val="000000"/>
-          <w:sz w:val="22"/>
-          <w:szCs w:val="22"/>
-          <w:shd w:val="pct15" w:color="auto" w:fill="FFFFFF"/>
-        </w:rPr>
-        <w:t>kubectl</w:t>
-      </w:r>
-      <w:proofErr w:type="spellEnd"/>
-      <w:r>
-        <w:rPr>
-          <w:rFonts w:ascii="Times New Roman" w:hAnsi="Times New Roman" w:cs="Times New Roman"/>
-          <w:color w:val="000000"/>
-          <w:sz w:val="22"/>
-          <w:szCs w:val="22"/>
-          <w:shd w:val="pct15" w:color="auto" w:fill="FFFFFF"/>
-        </w:rPr>
-        <w:t xml:space="preserve"> apply -f -; }</w:t>
-      </w:r>
-    </w:p>
-    <w:p>
-      <w:pPr>
-        <w:rPr>
-          <w:rFonts w:ascii="Times New Roman" w:hAnsi="Times New Roman" w:cs="Times New Roman"/>
-          <w:b/>
-          <w:bCs/>
-          <w:sz w:val="22"/>
-          <w:szCs w:val="28"/>
-        </w:rPr>
-      </w:pPr>
-      <w:r>
-        <w:rPr>
-          <w:rFonts w:ascii="Times New Roman" w:hAnsi="Times New Roman" w:cs="Times New Roman" w:hint="eastAsia"/>
-          <w:b/>
-          <w:bCs/>
-          <w:sz w:val="22"/>
-          <w:szCs w:val="28"/>
-        </w:rPr>
-        <w:t>N</w:t>
-      </w:r>
-      <w:r>
-        <w:rPr>
-          <w:rFonts w:ascii="Times New Roman" w:hAnsi="Times New Roman" w:cs="Times New Roman"/>
-          <w:b/>
-          <w:bCs/>
-          <w:sz w:val="22"/>
-          <w:szCs w:val="28"/>
-        </w:rPr>
         <w:t>ote:</w:t>
       </w:r>
     </w:p>
     <w:p>
       <w:pPr>
         <w:rPr>
-          <w:rFonts w:ascii="Times New Roman" w:hAnsi="Times New Roman" w:cs="Times New Roman" w:hint="eastAsia"/>
+          <w:rFonts w:ascii="Times New Roman" w:hAnsi="Times New Roman" w:cs="Times New Roman"/>
           <w:color w:val="000000"/>
           <w:sz w:val="22"/>
           <w:szCs w:val="22"/>
@@ -1191,64 +1191,438 @@
       <w:pPr>
         <w:jc w:val="center"/>
         <w:rPr>
+          <w:rFonts w:ascii="Times New Roman" w:hAnsi="Times New Roman" w:cs="Times New Roman"/>
+          <w:szCs w:val="32"/>
+        </w:rPr>
+      </w:pPr>
+      <w:r>
+        <w:rPr>
+          <w:rFonts w:ascii="Times New Roman" w:hAnsi="Times New Roman" w:cs="Times New Roman"/>
+          <w:b/>
+          <w:bCs/>
+          <w:i/>
+          <w:iCs/>
+          <w:sz w:val="20"/>
+          <w:szCs w:val="22"/>
+        </w:rPr>
+        <w:t>Figure</w:t>
+      </w:r>
+      <w:r>
+        <w:rPr>
+          <w:rFonts w:ascii="Times New Roman" w:hAnsi="Times New Roman" w:cs="Times New Roman"/>
+          <w:b/>
+          <w:bCs/>
+          <w:i/>
+          <w:iCs/>
+          <w:sz w:val="20"/>
+          <w:szCs w:val="22"/>
+        </w:rPr>
+        <w:t>3</w:t>
+      </w:r>
+      <w:r>
+        <w:rPr>
+          <w:rFonts w:ascii="Times New Roman" w:hAnsi="Times New Roman" w:cs="Times New Roman"/>
+          <w:b/>
+          <w:bCs/>
+          <w:i/>
+          <w:iCs/>
+          <w:sz w:val="20"/>
+          <w:szCs w:val="22"/>
+        </w:rPr>
+        <w:t>:</w:t>
+      </w:r>
+      <w:r>
+        <w:rPr>
+          <w:rFonts w:ascii="Times New Roman" w:hAnsi="Times New Roman" w:cs="Times New Roman"/>
+          <w:szCs w:val="32"/>
+        </w:rPr>
+        <w:t xml:space="preserve"> </w:t>
+      </w:r>
+      <w:r>
+        <w:rPr>
+          <w:rFonts w:ascii="Times New Roman" w:hAnsi="Times New Roman" w:cs="Times New Roman"/>
+          <w:b/>
+          <w:bCs/>
+          <w:i/>
+          <w:iCs/>
+          <w:sz w:val="20"/>
+          <w:szCs w:val="22"/>
+        </w:rPr>
+        <w:t>Kubernetes Gateway API CRDs</w:t>
+      </w:r>
+    </w:p>
+    <w:p>
+      <w:pPr>
+        <w:jc w:val="center"/>
+        <w:rPr>
+          <w:rFonts w:ascii="Times New Roman" w:hAnsi="Times New Roman" w:cs="Times New Roman"/>
+          <w:szCs w:val="32"/>
+        </w:rPr>
+      </w:pPr>
+    </w:p>
+    <w:p>
+      <w:pPr>
+        <w:rPr>
+          <w:rFonts w:ascii="Times New Roman" w:hAnsi="Times New Roman" w:cs="Times New Roman"/>
+          <w:szCs w:val="32"/>
+        </w:rPr>
+      </w:pPr>
+      <w:r>
+        <w:rPr>
+          <w:rFonts w:ascii="Times New Roman" w:hAnsi="Times New Roman" w:cs="Times New Roman"/>
+          <w:szCs w:val="32"/>
+        </w:rPr>
+        <w:t xml:space="preserve">4. </w:t>
+      </w:r>
+      <w:r>
+        <w:rPr>
+          <w:rFonts w:ascii="Times New Roman" w:hAnsi="Times New Roman" w:cs="Times New Roman"/>
+          <w:szCs w:val="32"/>
+        </w:rPr>
+        <w:t>Deploy the sample application</w:t>
+      </w:r>
+    </w:p>
+    <w:p>
+      <w:pPr>
+        <w:rPr>
+          <w:rFonts w:ascii="Times New Roman" w:hAnsi="Times New Roman" w:cs="Times New Roman"/>
+          <w:b/>
+          <w:bCs/>
+          <w:sz w:val="22"/>
+          <w:szCs w:val="28"/>
+        </w:rPr>
+      </w:pPr>
+      <w:r>
+        <w:rPr>
           <w:rFonts w:ascii="Times New Roman" w:hAnsi="Times New Roman" w:cs="Times New Roman" w:hint="eastAsia"/>
-          <w:szCs w:val="32"/>
-        </w:rPr>
-      </w:pPr>
-      <w:r>
-        <w:rPr>
-          <w:rFonts w:ascii="Times New Roman" w:hAnsi="Times New Roman" w:cs="Times New Roman"/>
-          <w:b/>
-          <w:bCs/>
-          <w:i/>
-          <w:iCs/>
-          <w:sz w:val="20"/>
-          <w:szCs w:val="22"/>
-        </w:rPr>
-        <w:t>Figure</w:t>
-      </w:r>
-      <w:r>
-        <w:rPr>
-          <w:rFonts w:ascii="Times New Roman" w:hAnsi="Times New Roman" w:cs="Times New Roman"/>
-          <w:b/>
-          <w:bCs/>
-          <w:i/>
-          <w:iCs/>
-          <w:sz w:val="20"/>
-          <w:szCs w:val="22"/>
-        </w:rPr>
-        <w:t>3</w:t>
-      </w:r>
-      <w:r>
-        <w:rPr>
-          <w:rFonts w:ascii="Times New Roman" w:hAnsi="Times New Roman" w:cs="Times New Roman"/>
-          <w:b/>
-          <w:bCs/>
-          <w:i/>
-          <w:iCs/>
-          <w:sz w:val="20"/>
-          <w:szCs w:val="22"/>
+          <w:b/>
+          <w:bCs/>
+          <w:sz w:val="22"/>
+          <w:szCs w:val="28"/>
+        </w:rPr>
+        <w:t>Command</w:t>
+      </w:r>
+      <w:r>
+        <w:rPr>
+          <w:rFonts w:ascii="Times New Roman" w:hAnsi="Times New Roman" w:cs="Times New Roman"/>
+          <w:b/>
+          <w:bCs/>
+          <w:sz w:val="22"/>
+          <w:szCs w:val="28"/>
         </w:rPr>
         <w:t>:</w:t>
       </w:r>
-      <w:r>
-        <w:rPr>
-          <w:rFonts w:ascii="Times New Roman" w:hAnsi="Times New Roman" w:cs="Times New Roman"/>
-          <w:szCs w:val="32"/>
+    </w:p>
+    <w:p>
+      <w:pPr>
+        <w:rPr>
+          <w:rFonts w:ascii="Times New Roman" w:hAnsi="Times New Roman" w:cs="Times New Roman"/>
+          <w:sz w:val="22"/>
+          <w:szCs w:val="22"/>
+        </w:rPr>
+      </w:pPr>
+      <w:r>
+        <w:rPr>
+          <w:rFonts w:ascii="Times New Roman" w:hAnsi="Times New Roman" w:cs="Times New Roman"/>
+          <w:sz w:val="22"/>
+          <w:szCs w:val="22"/>
+        </w:rPr>
+        <w:t>(</w:t>
+      </w:r>
+      <w:r>
+        <w:rPr>
+          <w:rFonts w:ascii="Times New Roman" w:hAnsi="Times New Roman" w:cs="Times New Roman" w:hint="eastAsia"/>
+          <w:sz w:val="22"/>
+          <w:szCs w:val="22"/>
+        </w:rPr>
+        <w:t>1</w:t>
+      </w:r>
+      <w:r>
+        <w:rPr>
+          <w:rFonts w:ascii="Times New Roman" w:hAnsi="Times New Roman" w:cs="Times New Roman"/>
+          <w:sz w:val="22"/>
+          <w:szCs w:val="22"/>
+        </w:rPr>
+        <w:t>)</w:t>
+      </w:r>
+      <w:r>
+        <w:rPr>
+          <w:rFonts w:ascii="Times New Roman" w:hAnsi="Times New Roman" w:cs="Times New Roman"/>
+          <w:sz w:val="22"/>
+          <w:szCs w:val="22"/>
+        </w:rPr>
+        <w:t xml:space="preserve"> Deploy the </w:t>
+      </w:r>
+      <w:proofErr w:type="spellStart"/>
+      <w:r>
+        <w:rPr>
+          <w:rFonts w:ascii="Times New Roman" w:hAnsi="Times New Roman" w:cs="Times New Roman"/>
+          <w:sz w:val="22"/>
+          <w:szCs w:val="22"/>
+        </w:rPr>
+        <w:t>B</w:t>
+      </w:r>
+      <w:r>
+        <w:rPr>
+          <w:rFonts w:ascii="Times New Roman" w:hAnsi="Times New Roman" w:cs="Times New Roman" w:hint="eastAsia"/>
+          <w:sz w:val="22"/>
+          <w:szCs w:val="22"/>
+        </w:rPr>
+        <w:t>ookinfo</w:t>
+      </w:r>
+      <w:proofErr w:type="spellEnd"/>
+      <w:r>
+        <w:rPr>
+          <w:rFonts w:ascii="Times New Roman" w:hAnsi="Times New Roman" w:cs="Times New Roman"/>
+          <w:sz w:val="22"/>
+          <w:szCs w:val="22"/>
         </w:rPr>
         <w:t xml:space="preserve"> </w:t>
       </w:r>
       <w:r>
         <w:rPr>
-          <w:rFonts w:ascii="Times New Roman" w:hAnsi="Times New Roman" w:cs="Times New Roman"/>
-          <w:b/>
-          <w:bCs/>
-          <w:i/>
-          <w:iCs/>
-          <w:sz w:val="20"/>
-          <w:szCs w:val="22"/>
-        </w:rPr>
-        <w:t>Kubernetes Gateway API CRDs</w:t>
+          <w:rFonts w:ascii="Times New Roman" w:hAnsi="Times New Roman" w:cs="Times New Roman" w:hint="eastAsia"/>
+          <w:sz w:val="22"/>
+          <w:szCs w:val="22"/>
+        </w:rPr>
+        <w:t>sample</w:t>
+      </w:r>
+      <w:r>
+        <w:rPr>
+          <w:rFonts w:ascii="Times New Roman" w:hAnsi="Times New Roman" w:cs="Times New Roman"/>
+          <w:sz w:val="22"/>
+          <w:szCs w:val="22"/>
+        </w:rPr>
+        <w:t xml:space="preserve"> </w:t>
+      </w:r>
+      <w:r>
+        <w:rPr>
+          <w:rFonts w:ascii="Times New Roman" w:hAnsi="Times New Roman" w:cs="Times New Roman" w:hint="eastAsia"/>
+          <w:sz w:val="22"/>
+          <w:szCs w:val="22"/>
+        </w:rPr>
+        <w:t>application</w:t>
+      </w:r>
+    </w:p>
+    <w:p>
+      <w:pPr>
+        <w:rPr>
+          <w:rFonts w:ascii="Times New Roman" w:hAnsi="Times New Roman" w:cs="Times New Roman"/>
+          <w:color w:val="000000"/>
+          <w:sz w:val="22"/>
+          <w:szCs w:val="22"/>
+          <w:shd w:val="pct15" w:color="auto" w:fill="FFFFFF"/>
+        </w:rPr>
+      </w:pPr>
+      <w:proofErr w:type="spellStart"/>
+      <w:r>
+        <w:rPr>
+          <w:rFonts w:ascii="Times New Roman" w:hAnsi="Times New Roman" w:cs="Times New Roman"/>
+          <w:color w:val="000000"/>
+          <w:sz w:val="22"/>
+          <w:szCs w:val="22"/>
+          <w:shd w:val="pct15" w:color="auto" w:fill="FFFFFF"/>
+        </w:rPr>
+        <w:t>kubectl</w:t>
+      </w:r>
+      <w:proofErr w:type="spellEnd"/>
+      <w:r>
+        <w:rPr>
+          <w:rFonts w:ascii="Times New Roman" w:hAnsi="Times New Roman" w:cs="Times New Roman"/>
+          <w:color w:val="000000"/>
+          <w:sz w:val="22"/>
+          <w:szCs w:val="22"/>
+          <w:shd w:val="pct15" w:color="auto" w:fill="FFFFFF"/>
+        </w:rPr>
+        <w:t xml:space="preserve"> apply -f samples/</w:t>
+      </w:r>
+      <w:proofErr w:type="spellStart"/>
+      <w:r>
+        <w:rPr>
+          <w:rFonts w:ascii="Times New Roman" w:hAnsi="Times New Roman" w:cs="Times New Roman"/>
+          <w:color w:val="000000"/>
+          <w:sz w:val="22"/>
+          <w:szCs w:val="22"/>
+          <w:shd w:val="pct15" w:color="auto" w:fill="FFFFFF"/>
+        </w:rPr>
+        <w:t>bookinfo</w:t>
+      </w:r>
+      <w:proofErr w:type="spellEnd"/>
+      <w:r>
+        <w:rPr>
+          <w:rFonts w:ascii="Times New Roman" w:hAnsi="Times New Roman" w:cs="Times New Roman"/>
+          <w:color w:val="000000"/>
+          <w:sz w:val="22"/>
+          <w:szCs w:val="22"/>
+          <w:shd w:val="pct15" w:color="auto" w:fill="FFFFFF"/>
+        </w:rPr>
+        <w:t>/platform/</w:t>
+      </w:r>
+      <w:proofErr w:type="spellStart"/>
+      <w:r>
+        <w:rPr>
+          <w:rFonts w:ascii="Times New Roman" w:hAnsi="Times New Roman" w:cs="Times New Roman"/>
+          <w:color w:val="000000"/>
+          <w:sz w:val="22"/>
+          <w:szCs w:val="22"/>
+          <w:shd w:val="pct15" w:color="auto" w:fill="FFFFFF"/>
+        </w:rPr>
+        <w:t>kube</w:t>
+      </w:r>
+      <w:proofErr w:type="spellEnd"/>
+      <w:r>
+        <w:rPr>
+          <w:rFonts w:ascii="Times New Roman" w:hAnsi="Times New Roman" w:cs="Times New Roman"/>
+          <w:color w:val="000000"/>
+          <w:sz w:val="22"/>
+          <w:szCs w:val="22"/>
+          <w:shd w:val="pct15" w:color="auto" w:fill="FFFFFF"/>
+        </w:rPr>
+        <w:t>/</w:t>
+      </w:r>
+      <w:proofErr w:type="spellStart"/>
+      <w:r>
+        <w:rPr>
+          <w:rFonts w:ascii="Times New Roman" w:hAnsi="Times New Roman" w:cs="Times New Roman"/>
+          <w:color w:val="000000"/>
+          <w:sz w:val="22"/>
+          <w:szCs w:val="22"/>
+          <w:shd w:val="pct15" w:color="auto" w:fill="FFFFFF"/>
+        </w:rPr>
+        <w:t>bookinfo.yaml</w:t>
+      </w:r>
+      <w:proofErr w:type="spellEnd"/>
+    </w:p>
+    <w:p>
+      <w:pPr>
+        <w:rPr>
+          <w:rFonts w:ascii="Times New Roman" w:hAnsi="Times New Roman" w:cs="Times New Roman"/>
+          <w:color w:val="000000"/>
+          <w:sz w:val="22"/>
+          <w:szCs w:val="22"/>
+          <w:shd w:val="pct15" w:color="auto" w:fill="FFFFFF"/>
+        </w:rPr>
+      </w:pPr>
+      <w:proofErr w:type="spellStart"/>
+      <w:r>
+        <w:rPr>
+          <w:rFonts w:ascii="Times New Roman" w:hAnsi="Times New Roman" w:cs="Times New Roman"/>
+          <w:color w:val="000000"/>
+          <w:sz w:val="22"/>
+          <w:szCs w:val="22"/>
+          <w:shd w:val="pct15" w:color="auto" w:fill="FFFFFF"/>
+        </w:rPr>
+        <w:t>kubectl</w:t>
+      </w:r>
+      <w:proofErr w:type="spellEnd"/>
+      <w:r>
+        <w:rPr>
+          <w:rFonts w:ascii="Times New Roman" w:hAnsi="Times New Roman" w:cs="Times New Roman"/>
+          <w:color w:val="000000"/>
+          <w:sz w:val="22"/>
+          <w:szCs w:val="22"/>
+          <w:shd w:val="pct15" w:color="auto" w:fill="FFFFFF"/>
+        </w:rPr>
+        <w:t xml:space="preserve"> get services</w:t>
+      </w:r>
+    </w:p>
+    <w:p>
+      <w:pPr>
+        <w:rPr>
+          <w:rFonts w:ascii="Times New Roman" w:hAnsi="Times New Roman" w:cs="Times New Roman"/>
+          <w:color w:val="000000"/>
+          <w:sz w:val="22"/>
+          <w:szCs w:val="22"/>
+          <w:shd w:val="pct15" w:color="auto" w:fill="FFFFFF"/>
+        </w:rPr>
+      </w:pPr>
+      <w:proofErr w:type="spellStart"/>
+      <w:r>
+        <w:rPr>
+          <w:rFonts w:ascii="Times New Roman" w:hAnsi="Times New Roman" w:cs="Times New Roman"/>
+          <w:color w:val="000000"/>
+          <w:sz w:val="22"/>
+          <w:szCs w:val="22"/>
+          <w:shd w:val="pct15" w:color="auto" w:fill="FFFFFF"/>
+        </w:rPr>
+        <w:t>kubectl</w:t>
+      </w:r>
+      <w:proofErr w:type="spellEnd"/>
+      <w:r>
+        <w:rPr>
+          <w:rFonts w:ascii="Times New Roman" w:hAnsi="Times New Roman" w:cs="Times New Roman"/>
+          <w:color w:val="000000"/>
+          <w:sz w:val="22"/>
+          <w:szCs w:val="22"/>
+          <w:shd w:val="pct15" w:color="auto" w:fill="FFFFFF"/>
+        </w:rPr>
+        <w:t xml:space="preserve"> get pods</w:t>
+      </w:r>
+    </w:p>
+    <w:p>
+      <w:pPr>
+        <w:rPr>
+          <w:rFonts w:ascii="Times New Roman" w:hAnsi="Times New Roman" w:cs="Times New Roman"/>
+          <w:b/>
+          <w:bCs/>
+          <w:sz w:val="22"/>
+          <w:szCs w:val="28"/>
+        </w:rPr>
+      </w:pPr>
+      <w:r>
+        <w:rPr>
+          <w:rFonts w:ascii="Times New Roman" w:hAnsi="Times New Roman" w:cs="Times New Roman" w:hint="eastAsia"/>
+          <w:b/>
+          <w:bCs/>
+          <w:sz w:val="22"/>
+          <w:szCs w:val="28"/>
+        </w:rPr>
+        <w:t>N</w:t>
+      </w:r>
+      <w:r>
+        <w:rPr>
+          <w:rFonts w:ascii="Times New Roman" w:hAnsi="Times New Roman" w:cs="Times New Roman"/>
+          <w:b/>
+          <w:bCs/>
+          <w:sz w:val="22"/>
+          <w:szCs w:val="28"/>
+        </w:rPr>
+        <w:t>ote:</w:t>
+      </w:r>
+    </w:p>
+    <w:p>
+      <w:pPr>
+        <w:rPr>
+          <w:rFonts w:ascii="Times New Roman" w:hAnsi="Times New Roman" w:cs="Times New Roman"/>
+          <w:sz w:val="22"/>
+          <w:szCs w:val="22"/>
+        </w:rPr>
+      </w:pPr>
+      <w:r>
+        <w:rPr>
+          <w:rFonts w:ascii="Times New Roman" w:hAnsi="Times New Roman" w:cs="Times New Roman"/>
+          <w:sz w:val="22"/>
+          <w:szCs w:val="22"/>
+        </w:rPr>
+        <w:t xml:space="preserve">Deploys the </w:t>
+      </w:r>
+      <w:proofErr w:type="spellStart"/>
+      <w:r>
+        <w:rPr>
+          <w:rFonts w:ascii="Times New Roman" w:hAnsi="Times New Roman" w:cs="Times New Roman"/>
+          <w:sz w:val="22"/>
+          <w:szCs w:val="22"/>
+        </w:rPr>
+        <w:t>Bookinfo</w:t>
+      </w:r>
+      <w:proofErr w:type="spellEnd"/>
+      <w:r>
+        <w:rPr>
+          <w:rFonts w:ascii="Times New Roman" w:hAnsi="Times New Roman" w:cs="Times New Roman"/>
+          <w:sz w:val="22"/>
+          <w:szCs w:val="22"/>
+        </w:rPr>
+        <w:t xml:space="preserve"> sample application and checks that all services and pods are running.</w:t>
       </w:r>
     </w:p>
     <w:p>
@@ -1256,388 +1630,6 @@
         <w:jc w:val="center"/>
         <w:rPr>
           <w:rFonts w:ascii="Times New Roman" w:hAnsi="Times New Roman" w:cs="Times New Roman" w:hint="eastAsia"/>
-          <w:szCs w:val="32"/>
-        </w:rPr>
-      </w:pPr>
-    </w:p>
-    <w:p>
-      <w:pPr>
-        <w:rPr>
-          <w:rFonts w:ascii="Times New Roman" w:hAnsi="Times New Roman" w:cs="Times New Roman" w:hint="eastAsia"/>
-          <w:szCs w:val="32"/>
-        </w:rPr>
-      </w:pPr>
-      <w:r>
-        <w:rPr>
-          <w:rFonts w:ascii="Times New Roman" w:hAnsi="Times New Roman" w:cs="Times New Roman"/>
-          <w:szCs w:val="32"/>
-        </w:rPr>
-        <w:t xml:space="preserve">4. </w:t>
-      </w:r>
-      <w:r>
-        <w:rPr>
-          <w:rFonts w:ascii="Times New Roman" w:hAnsi="Times New Roman" w:cs="Times New Roman"/>
-          <w:szCs w:val="32"/>
-        </w:rPr>
-        <w:t>Deploy the sample application</w:t>
-      </w:r>
-    </w:p>
-    <w:p>
-      <w:pPr>
-        <w:rPr>
-          <w:rFonts w:ascii="Times New Roman" w:hAnsi="Times New Roman" w:cs="Times New Roman"/>
-          <w:b/>
-          <w:bCs/>
-          <w:sz w:val="22"/>
-          <w:szCs w:val="28"/>
-        </w:rPr>
-      </w:pPr>
-      <w:r>
-        <w:rPr>
-          <w:rFonts w:ascii="Times New Roman" w:hAnsi="Times New Roman" w:cs="Times New Roman" w:hint="eastAsia"/>
-          <w:b/>
-          <w:bCs/>
-          <w:sz w:val="22"/>
-          <w:szCs w:val="28"/>
-        </w:rPr>
-        <w:t>Command</w:t>
-      </w:r>
-      <w:r>
-        <w:rPr>
-          <w:rFonts w:ascii="Times New Roman" w:hAnsi="Times New Roman" w:cs="Times New Roman"/>
-          <w:b/>
-          <w:bCs/>
-          <w:sz w:val="22"/>
-          <w:szCs w:val="28"/>
-        </w:rPr>
-        <w:t>:</w:t>
-      </w:r>
-    </w:p>
-    <w:p>
-      <w:pPr>
-        <w:rPr>
-          <w:rFonts w:ascii="Times New Roman" w:hAnsi="Times New Roman" w:cs="Times New Roman"/>
-          <w:sz w:val="22"/>
-          <w:szCs w:val="22"/>
-        </w:rPr>
-      </w:pPr>
-      <w:r>
-        <w:rPr>
-          <w:rFonts w:ascii="Times New Roman" w:hAnsi="Times New Roman" w:cs="Times New Roman"/>
-          <w:sz w:val="22"/>
-          <w:szCs w:val="22"/>
-        </w:rPr>
-        <w:t>(</w:t>
-      </w:r>
-      <w:r>
-        <w:rPr>
-          <w:rFonts w:ascii="Times New Roman" w:hAnsi="Times New Roman" w:cs="Times New Roman" w:hint="eastAsia"/>
-          <w:sz w:val="22"/>
-          <w:szCs w:val="22"/>
-        </w:rPr>
-        <w:t>1</w:t>
-      </w:r>
-      <w:r>
-        <w:rPr>
-          <w:rFonts w:ascii="Times New Roman" w:hAnsi="Times New Roman" w:cs="Times New Roman"/>
-          <w:sz w:val="22"/>
-          <w:szCs w:val="22"/>
-        </w:rPr>
-        <w:t>)</w:t>
-      </w:r>
-      <w:r>
-        <w:rPr>
-          <w:rFonts w:ascii="Times New Roman" w:hAnsi="Times New Roman" w:cs="Times New Roman"/>
-          <w:sz w:val="22"/>
-          <w:szCs w:val="22"/>
-        </w:rPr>
-        <w:t xml:space="preserve"> </w:t>
-      </w:r>
-      <w:r>
-        <w:rPr>
-          <w:rFonts w:ascii="Times New Roman" w:hAnsi="Times New Roman" w:cs="Times New Roman"/>
-          <w:sz w:val="22"/>
-          <w:szCs w:val="22"/>
-        </w:rPr>
-        <w:t>Deploy the </w:t>
-      </w:r>
-      <w:proofErr w:type="spellStart"/>
-      <w:r>
-        <w:rPr>
-          <w:rFonts w:ascii="Times New Roman" w:hAnsi="Times New Roman" w:cs="Times New Roman"/>
-          <w:sz w:val="22"/>
-          <w:szCs w:val="22"/>
-        </w:rPr>
-        <w:t>B</w:t>
-      </w:r>
-      <w:r>
-        <w:rPr>
-          <w:rFonts w:ascii="Times New Roman" w:hAnsi="Times New Roman" w:cs="Times New Roman" w:hint="eastAsia"/>
-          <w:sz w:val="22"/>
-          <w:szCs w:val="22"/>
-        </w:rPr>
-        <w:t>ookinfo</w:t>
-      </w:r>
-      <w:proofErr w:type="spellEnd"/>
-      <w:r>
-        <w:rPr>
-          <w:rFonts w:ascii="Times New Roman" w:hAnsi="Times New Roman" w:cs="Times New Roman"/>
-          <w:sz w:val="22"/>
-          <w:szCs w:val="22"/>
-        </w:rPr>
-        <w:t xml:space="preserve"> </w:t>
-      </w:r>
-      <w:r>
-        <w:rPr>
-          <w:rFonts w:ascii="Times New Roman" w:hAnsi="Times New Roman" w:cs="Times New Roman" w:hint="eastAsia"/>
-          <w:sz w:val="22"/>
-          <w:szCs w:val="22"/>
-        </w:rPr>
-        <w:t>sample</w:t>
-      </w:r>
-      <w:r>
-        <w:rPr>
-          <w:rFonts w:ascii="Times New Roman" w:hAnsi="Times New Roman" w:cs="Times New Roman"/>
-          <w:sz w:val="22"/>
-          <w:szCs w:val="22"/>
-        </w:rPr>
-        <w:t xml:space="preserve"> </w:t>
-      </w:r>
-      <w:r>
-        <w:rPr>
-          <w:rFonts w:ascii="Times New Roman" w:hAnsi="Times New Roman" w:cs="Times New Roman" w:hint="eastAsia"/>
-          <w:sz w:val="22"/>
-          <w:szCs w:val="22"/>
-        </w:rPr>
-        <w:t>application</w:t>
-      </w:r>
-    </w:p>
-    <w:p>
-      <w:pPr>
-        <w:rPr>
-          <w:rFonts w:ascii="Times New Roman" w:hAnsi="Times New Roman" w:cs="Times New Roman"/>
-          <w:color w:val="000000"/>
-          <w:sz w:val="22"/>
-          <w:szCs w:val="22"/>
-          <w:shd w:val="pct15" w:color="auto" w:fill="FFFFFF"/>
-        </w:rPr>
-      </w:pPr>
-      <w:proofErr w:type="spellStart"/>
-      <w:r>
-        <w:rPr>
-          <w:rFonts w:ascii="Times New Roman" w:hAnsi="Times New Roman" w:cs="Times New Roman"/>
-          <w:color w:val="000000"/>
-          <w:sz w:val="22"/>
-          <w:szCs w:val="22"/>
-          <w:shd w:val="pct15" w:color="auto" w:fill="FFFFFF"/>
-        </w:rPr>
-        <w:t>kubectl</w:t>
-      </w:r>
-      <w:proofErr w:type="spellEnd"/>
-      <w:r>
-        <w:rPr>
-          <w:rFonts w:ascii="Times New Roman" w:hAnsi="Times New Roman" w:cs="Times New Roman"/>
-          <w:color w:val="000000"/>
-          <w:sz w:val="22"/>
-          <w:szCs w:val="22"/>
-          <w:shd w:val="pct15" w:color="auto" w:fill="FFFFFF"/>
-        </w:rPr>
-        <w:t xml:space="preserve"> apply -f samples/</w:t>
-      </w:r>
-      <w:proofErr w:type="spellStart"/>
-      <w:r>
-        <w:rPr>
-          <w:rFonts w:ascii="Times New Roman" w:hAnsi="Times New Roman" w:cs="Times New Roman"/>
-          <w:color w:val="000000"/>
-          <w:sz w:val="22"/>
-          <w:szCs w:val="22"/>
-          <w:shd w:val="pct15" w:color="auto" w:fill="FFFFFF"/>
-        </w:rPr>
-        <w:t>bookinfo</w:t>
-      </w:r>
-      <w:proofErr w:type="spellEnd"/>
-      <w:r>
-        <w:rPr>
-          <w:rFonts w:ascii="Times New Roman" w:hAnsi="Times New Roman" w:cs="Times New Roman"/>
-          <w:color w:val="000000"/>
-          <w:sz w:val="22"/>
-          <w:szCs w:val="22"/>
-          <w:shd w:val="pct15" w:color="auto" w:fill="FFFFFF"/>
-        </w:rPr>
-        <w:t>/platform/</w:t>
-      </w:r>
-      <w:proofErr w:type="spellStart"/>
-      <w:r>
-        <w:rPr>
-          <w:rFonts w:ascii="Times New Roman" w:hAnsi="Times New Roman" w:cs="Times New Roman"/>
-          <w:color w:val="000000"/>
-          <w:sz w:val="22"/>
-          <w:szCs w:val="22"/>
-          <w:shd w:val="pct15" w:color="auto" w:fill="FFFFFF"/>
-        </w:rPr>
-        <w:t>kube</w:t>
-      </w:r>
-      <w:proofErr w:type="spellEnd"/>
-      <w:r>
-        <w:rPr>
-          <w:rFonts w:ascii="Times New Roman" w:hAnsi="Times New Roman" w:cs="Times New Roman"/>
-          <w:color w:val="000000"/>
-          <w:sz w:val="22"/>
-          <w:szCs w:val="22"/>
-          <w:shd w:val="pct15" w:color="auto" w:fill="FFFFFF"/>
-        </w:rPr>
-        <w:t>/</w:t>
-      </w:r>
-      <w:proofErr w:type="spellStart"/>
-      <w:r>
-        <w:rPr>
-          <w:rFonts w:ascii="Times New Roman" w:hAnsi="Times New Roman" w:cs="Times New Roman"/>
-          <w:color w:val="000000"/>
-          <w:sz w:val="22"/>
-          <w:szCs w:val="22"/>
-          <w:shd w:val="pct15" w:color="auto" w:fill="FFFFFF"/>
-        </w:rPr>
-        <w:t>bookinfo.yaml</w:t>
-      </w:r>
-      <w:proofErr w:type="spellEnd"/>
-    </w:p>
-    <w:p>
-      <w:pPr>
-        <w:rPr>
-          <w:rFonts w:ascii="Times New Roman" w:hAnsi="Times New Roman" w:cs="Times New Roman"/>
-          <w:color w:val="000000"/>
-          <w:sz w:val="22"/>
-          <w:szCs w:val="22"/>
-          <w:shd w:val="pct15" w:color="auto" w:fill="FFFFFF"/>
-        </w:rPr>
-      </w:pPr>
-      <w:proofErr w:type="spellStart"/>
-      <w:r>
-        <w:rPr>
-          <w:rFonts w:ascii="Times New Roman" w:hAnsi="Times New Roman" w:cs="Times New Roman"/>
-          <w:color w:val="000000"/>
-          <w:sz w:val="22"/>
-          <w:szCs w:val="22"/>
-          <w:shd w:val="pct15" w:color="auto" w:fill="FFFFFF"/>
-        </w:rPr>
-        <w:t>kubectl</w:t>
-      </w:r>
-      <w:proofErr w:type="spellEnd"/>
-      <w:r>
-        <w:rPr>
-          <w:rFonts w:ascii="Times New Roman" w:hAnsi="Times New Roman" w:cs="Times New Roman"/>
-          <w:color w:val="000000"/>
-          <w:sz w:val="22"/>
-          <w:szCs w:val="22"/>
-          <w:shd w:val="pct15" w:color="auto" w:fill="FFFFFF"/>
-        </w:rPr>
-        <w:t xml:space="preserve"> get services</w:t>
-      </w:r>
-    </w:p>
-    <w:p>
-      <w:pPr>
-        <w:rPr>
-          <w:rFonts w:ascii="Times New Roman" w:hAnsi="Times New Roman" w:cs="Times New Roman" w:hint="eastAsia"/>
-          <w:color w:val="000000"/>
-          <w:sz w:val="22"/>
-          <w:szCs w:val="22"/>
-          <w:shd w:val="pct15" w:color="auto" w:fill="FFFFFF"/>
-        </w:rPr>
-      </w:pPr>
-      <w:proofErr w:type="spellStart"/>
-      <w:r>
-        <w:rPr>
-          <w:rFonts w:ascii="Times New Roman" w:hAnsi="Times New Roman" w:cs="Times New Roman"/>
-          <w:color w:val="000000"/>
-          <w:sz w:val="22"/>
-          <w:szCs w:val="22"/>
-          <w:shd w:val="pct15" w:color="auto" w:fill="FFFFFF"/>
-        </w:rPr>
-        <w:t>kubectl</w:t>
-      </w:r>
-      <w:proofErr w:type="spellEnd"/>
-      <w:r>
-        <w:rPr>
-          <w:rFonts w:ascii="Times New Roman" w:hAnsi="Times New Roman" w:cs="Times New Roman"/>
-          <w:color w:val="000000"/>
-          <w:sz w:val="22"/>
-          <w:szCs w:val="22"/>
-          <w:shd w:val="pct15" w:color="auto" w:fill="FFFFFF"/>
-        </w:rPr>
-        <w:t xml:space="preserve"> get pods</w:t>
-      </w:r>
-    </w:p>
-    <w:p>
-      <w:pPr>
-        <w:rPr>
-          <w:rFonts w:ascii="Times New Roman" w:hAnsi="Times New Roman" w:cs="Times New Roman"/>
-          <w:b/>
-          <w:bCs/>
-          <w:sz w:val="22"/>
-          <w:szCs w:val="28"/>
-        </w:rPr>
-      </w:pPr>
-      <w:r>
-        <w:rPr>
-          <w:rFonts w:ascii="Times New Roman" w:hAnsi="Times New Roman" w:cs="Times New Roman" w:hint="eastAsia"/>
-          <w:b/>
-          <w:bCs/>
-          <w:sz w:val="22"/>
-          <w:szCs w:val="28"/>
-        </w:rPr>
-        <w:t>N</w:t>
-      </w:r>
-      <w:r>
-        <w:rPr>
-          <w:rFonts w:ascii="Times New Roman" w:hAnsi="Times New Roman" w:cs="Times New Roman"/>
-          <w:b/>
-          <w:bCs/>
-          <w:sz w:val="22"/>
-          <w:szCs w:val="28"/>
-        </w:rPr>
-        <w:t>ote:</w:t>
-      </w:r>
-    </w:p>
-    <w:p>
-      <w:pPr>
-        <w:rPr>
-          <w:rFonts w:ascii="Times New Roman" w:hAnsi="Times New Roman" w:cs="Times New Roman" w:hint="eastAsia"/>
-          <w:sz w:val="22"/>
-          <w:szCs w:val="22"/>
-        </w:rPr>
-      </w:pPr>
-      <w:r>
-        <w:rPr>
-          <w:rFonts w:ascii="Times New Roman" w:hAnsi="Times New Roman" w:cs="Times New Roman"/>
-          <w:sz w:val="22"/>
-          <w:szCs w:val="22"/>
-        </w:rPr>
-        <w:t xml:space="preserve">Deploys the </w:t>
-      </w:r>
-      <w:proofErr w:type="spellStart"/>
-      <w:r>
-        <w:rPr>
-          <w:rFonts w:ascii="Times New Roman" w:hAnsi="Times New Roman" w:cs="Times New Roman"/>
-          <w:sz w:val="22"/>
-          <w:szCs w:val="22"/>
-        </w:rPr>
-        <w:t>Bookinfo</w:t>
-      </w:r>
-      <w:proofErr w:type="spellEnd"/>
-      <w:r>
-        <w:rPr>
-          <w:rFonts w:ascii="Times New Roman" w:hAnsi="Times New Roman" w:cs="Times New Roman"/>
-          <w:sz w:val="22"/>
-          <w:szCs w:val="22"/>
-        </w:rPr>
-        <w:t xml:space="preserve"> sample application and checks that all services and pods are running.</w:t>
-      </w:r>
-    </w:p>
-    <w:p>
-      <w:pPr>
-        <w:jc w:val="center"/>
-        <w:rPr>
-          <w:rFonts w:ascii="Times New Roman" w:hAnsi="Times New Roman" w:cs="Times New Roman"/>
           <w:szCs w:val="32"/>
         </w:rPr>
       </w:pPr>
@@ -1649,9 +1641,9 @@
         </w:rPr>
         <w:lastRenderedPageBreak/>
         <w:drawing>
-          <wp:inline distT="0" distB="0" distL="0" distR="0" wp14:anchorId="72E591EC" wp14:editId="1F88E5BE">
-            <wp:extent cx="5274310" cy="4967605"/>
-            <wp:effectExtent l="0" t="0" r="0" b="0"/>
+          <wp:inline distT="0" distB="0" distL="0" distR="0" wp14:anchorId="72E591EC" wp14:editId="34040336">
+            <wp:extent cx="5274310" cy="3402957"/>
+            <wp:effectExtent l="0" t="0" r="0" b="1270"/>
             <wp:docPr id="17" name="图片 17"/>
             <wp:cNvGraphicFramePr>
               <a:graphicFrameLocks xmlns:a="http://schemas.openxmlformats.org/drawingml/2006/main" noChangeAspect="1"/>
@@ -1663,8 +1655,73 @@
                     <pic:cNvPr id="17" name="图片 17"/>
                     <pic:cNvPicPr/>
                   </pic:nvPicPr>
+                  <pic:blipFill rotWithShape="1">
+                    <a:blip r:embed="rId7">
+                      <a:extLst>
+                        <a:ext uri="{28A0092B-C50C-407E-A947-70E740481C1C}">
+                          <a14:useLocalDpi xmlns:a14="http://schemas.microsoft.com/office/drawing/2010/main" val="0"/>
+                        </a:ext>
+                      </a:extLst>
+                    </a:blip>
+                    <a:srcRect b="31497"/>
+                    <a:stretch/>
+                  </pic:blipFill>
+                  <pic:spPr bwMode="auto">
+                    <a:xfrm>
+                      <a:off x="0" y="0"/>
+                      <a:ext cx="5274310" cy="3402957"/>
+                    </a:xfrm>
+                    <a:prstGeom prst="rect">
+                      <a:avLst/>
+                    </a:prstGeom>
+                    <a:ln>
+                      <a:noFill/>
+                    </a:ln>
+                    <a:extLst>
+                      <a:ext uri="{53640926-AAD7-44D8-BBD7-CCE9431645EC}">
+                        <a14:shadowObscured xmlns:a14="http://schemas.microsoft.com/office/drawing/2010/main"/>
+                      </a:ext>
+                    </a:extLst>
+                  </pic:spPr>
+                </pic:pic>
+              </a:graphicData>
+            </a:graphic>
+          </wp:inline>
+        </w:drawing>
+      </w:r>
+    </w:p>
+    <w:p>
+      <w:pPr>
+        <w:jc w:val="center"/>
+        <w:rPr>
+          <w:rFonts w:ascii="Times New Roman" w:hAnsi="Times New Roman" w:cs="Times New Roman"/>
+          <w:szCs w:val="32"/>
+        </w:rPr>
+      </w:pPr>
+      <w:r>
+        <w:rPr>
+          <w:rFonts w:ascii="Times New Roman" w:hAnsi="Times New Roman" w:cs="Times New Roman"/>
+          <w:noProof/>
+          <w:sz w:val="22"/>
+          <w:szCs w:val="22"/>
+        </w:rPr>
+        <w:drawing>
+          <wp:inline distT="0" distB="0" distL="0" distR="0" wp14:anchorId="235A1A97" wp14:editId="614633E3">
+            <wp:extent cx="5274310" cy="1220470"/>
+            <wp:effectExtent l="0" t="0" r="0" b="0"/>
+            <wp:docPr id="1" name="图片 1"/>
+            <wp:cNvGraphicFramePr>
+              <a:graphicFrameLocks xmlns:a="http://schemas.openxmlformats.org/drawingml/2006/main" noChangeAspect="1"/>
+            </wp:cNvGraphicFramePr>
+            <a:graphic xmlns:a="http://schemas.openxmlformats.org/drawingml/2006/main">
+              <a:graphicData uri="http://schemas.openxmlformats.org/drawingml/2006/picture">
+                <pic:pic xmlns:pic="http://schemas.openxmlformats.org/drawingml/2006/picture">
+                  <pic:nvPicPr>
+                    <pic:cNvPr id="1" name="图片 1"/>
+                    <pic:cNvPicPr/>
+                  </pic:nvPicPr>
                   <pic:blipFill>
-                    <a:blip r:embed="rId7">
+                    <a:blip r:embed="rId8">
                       <a:extLst>
                         <a:ext uri="{28A0092B-C50C-407E-A947-70E740481C1C}">
                           <a14:useLocalDpi xmlns:a14="http://schemas.microsoft.com/office/drawing/2010/main" val="0"/>
@@ -1678,7 +1735,7 @@
                   <pic:spPr>
                     <a:xfrm>
                       <a:off x="0" y="0"/>
-                      <a:ext cx="5274310" cy="4967605"/>
+                      <a:ext cx="5274310" cy="1220470"/>
                     </a:xfrm>
                     <a:prstGeom prst="rect">
                       <a:avLst/>
@@ -1755,6 +1812,20 @@
     </w:p>
     <w:p>
       <w:pPr>
+        <w:jc w:val="center"/>
+        <w:rPr>
+          <w:rFonts w:ascii="Times New Roman" w:hAnsi="Times New Roman" w:cs="Times New Roman" w:hint="eastAsia"/>
+          <w:b/>
+          <w:bCs/>
+          <w:i/>
+          <w:iCs/>
+          <w:sz w:val="20"/>
+          <w:szCs w:val="22"/>
+        </w:rPr>
+      </w:pPr>
+    </w:p>
+    <w:p>
+      <w:pPr>
         <w:rPr>
           <w:rFonts w:ascii="Times New Roman" w:hAnsi="Times New Roman" w:cs="Times New Roman"/>
           <w:sz w:val="22"/>
@@ -1791,19 +1862,20 @@
           <w:sz w:val="22"/>
           <w:szCs w:val="22"/>
         </w:rPr>
-        <w:t xml:space="preserve"> </w:t>
-      </w:r>
-      <w:r>
-        <w:rPr>
-          <w:rFonts w:ascii="Times New Roman" w:hAnsi="Times New Roman" w:cs="Times New Roman"/>
-          <w:sz w:val="22"/>
-          <w:szCs w:val="22"/>
-        </w:rPr>
-        <w:t>Validate that the app is running inside the cluster by checking for the page title in the response</w:t>
-      </w:r>
-    </w:p>
-    <w:p>
-      <w:pPr>
+        <w:t xml:space="preserve"> Validate that the app is running inside the cluster by checking for the page title in the response</w:t>
+      </w:r>
+    </w:p>
+    <w:p>
+      <w:pPr>
+        <w:rPr>
+          <w:rFonts w:ascii="Times New Roman" w:hAnsi="Times New Roman" w:cs="Times New Roman"/>
+          <w:b/>
+          <w:bCs/>
+          <w:sz w:val="22"/>
+          <w:szCs w:val="28"/>
+        </w:rPr>
+      </w:pPr>
+      <w:r>
         <w:rPr>
           <w:rFonts w:ascii="Times New Roman" w:hAnsi="Times New Roman" w:cs="Times New Roman" w:hint="eastAsia"/>
           <w:b/>
@@ -1811,6 +1883,158 @@
           <w:sz w:val="22"/>
           <w:szCs w:val="28"/>
         </w:rPr>
+        <w:t>Command</w:t>
+      </w:r>
+      <w:r>
+        <w:rPr>
+          <w:rFonts w:ascii="Times New Roman" w:hAnsi="Times New Roman" w:cs="Times New Roman"/>
+          <w:b/>
+          <w:bCs/>
+          <w:sz w:val="22"/>
+          <w:szCs w:val="28"/>
+        </w:rPr>
+        <w:t>:</w:t>
+      </w:r>
+    </w:p>
+    <w:p>
+      <w:pPr>
+        <w:rPr>
+          <w:rFonts w:ascii="Times New Roman" w:hAnsi="Times New Roman" w:cs="Times New Roman"/>
+          <w:sz w:val="22"/>
+          <w:szCs w:val="22"/>
+          <w:shd w:val="pct15" w:color="auto" w:fill="FFFFFF"/>
+        </w:rPr>
+      </w:pPr>
+      <w:proofErr w:type="spellStart"/>
+      <w:r>
+        <w:rPr>
+          <w:rFonts w:ascii="Times New Roman" w:hAnsi="Times New Roman" w:cs="Times New Roman"/>
+          <w:sz w:val="22"/>
+          <w:szCs w:val="22"/>
+          <w:shd w:val="pct15" w:color="auto" w:fill="FFFFFF"/>
+        </w:rPr>
+        <w:t>kubectl</w:t>
+      </w:r>
+      <w:proofErr w:type="spellEnd"/>
+      <w:r>
+        <w:rPr>
+          <w:rFonts w:ascii="Times New Roman" w:hAnsi="Times New Roman" w:cs="Times New Roman"/>
+          <w:sz w:val="22"/>
+          <w:szCs w:val="22"/>
+          <w:shd w:val="pct15" w:color="auto" w:fill="FFFFFF"/>
+        </w:rPr>
+        <w:t xml:space="preserve"> exec "$(</w:t>
+      </w:r>
+      <w:proofErr w:type="spellStart"/>
+      <w:r>
+        <w:rPr>
+          <w:rFonts w:ascii="Times New Roman" w:hAnsi="Times New Roman" w:cs="Times New Roman"/>
+          <w:sz w:val="22"/>
+          <w:szCs w:val="22"/>
+          <w:shd w:val="pct15" w:color="auto" w:fill="FFFFFF"/>
+        </w:rPr>
+        <w:t>kubectl</w:t>
+      </w:r>
+      <w:proofErr w:type="spellEnd"/>
+      <w:r>
+        <w:rPr>
+          <w:rFonts w:ascii="Times New Roman" w:hAnsi="Times New Roman" w:cs="Times New Roman"/>
+          <w:sz w:val="22"/>
+          <w:szCs w:val="22"/>
+          <w:shd w:val="pct15" w:color="auto" w:fill="FFFFFF"/>
+        </w:rPr>
+        <w:t xml:space="preserve"> get pod -l app=ratings -o </w:t>
+      </w:r>
+      <w:proofErr w:type="spellStart"/>
+      <w:r>
+        <w:rPr>
+          <w:rFonts w:ascii="Times New Roman" w:hAnsi="Times New Roman" w:cs="Times New Roman"/>
+          <w:sz w:val="22"/>
+          <w:szCs w:val="22"/>
+          <w:shd w:val="pct15" w:color="auto" w:fill="FFFFFF"/>
+        </w:rPr>
+        <w:t>jsonpath</w:t>
+      </w:r>
+      <w:proofErr w:type="spellEnd"/>
+      <w:r>
+        <w:rPr>
+          <w:rFonts w:ascii="Times New Roman" w:hAnsi="Times New Roman" w:cs="Times New Roman"/>
+          <w:sz w:val="22"/>
+          <w:szCs w:val="22"/>
+          <w:shd w:val="pct15" w:color="auto" w:fill="FFFFFF"/>
+        </w:rPr>
+        <w:t>='</w:t>
+      </w:r>
+      <w:proofErr w:type="gramStart"/>
+      <w:r>
+        <w:rPr>
+          <w:rFonts w:ascii="Times New Roman" w:hAnsi="Times New Roman" w:cs="Times New Roman"/>
+          <w:sz w:val="22"/>
+          <w:szCs w:val="22"/>
+          <w:shd w:val="pct15" w:color="auto" w:fill="FFFFFF"/>
+        </w:rPr>
+        <w:t>{.items</w:t>
+      </w:r>
+      <w:proofErr w:type="gramEnd"/>
+      <w:r>
+        <w:rPr>
+          <w:rFonts w:ascii="Times New Roman" w:hAnsi="Times New Roman" w:cs="Times New Roman"/>
+          <w:sz w:val="22"/>
+          <w:szCs w:val="22"/>
+          <w:shd w:val="pct15" w:color="auto" w:fill="FFFFFF"/>
+        </w:rPr>
+        <w:t>[0].metadata.name}')" -c ratings -- curl -</w:t>
+      </w:r>
+      <w:proofErr w:type="spellStart"/>
+      <w:r>
+        <w:rPr>
+          <w:rFonts w:ascii="Times New Roman" w:hAnsi="Times New Roman" w:cs="Times New Roman"/>
+          <w:sz w:val="22"/>
+          <w:szCs w:val="22"/>
+          <w:shd w:val="pct15" w:color="auto" w:fill="FFFFFF"/>
+        </w:rPr>
+        <w:t>sS</w:t>
+      </w:r>
+      <w:proofErr w:type="spellEnd"/>
+      <w:r>
+        <w:rPr>
+          <w:rFonts w:ascii="Times New Roman" w:hAnsi="Times New Roman" w:cs="Times New Roman"/>
+          <w:sz w:val="22"/>
+          <w:szCs w:val="22"/>
+          <w:shd w:val="pct15" w:color="auto" w:fill="FFFFFF"/>
+        </w:rPr>
+        <w:t xml:space="preserve"> productpage:9080/</w:t>
+      </w:r>
+      <w:proofErr w:type="spellStart"/>
+      <w:r>
+        <w:rPr>
+          <w:rFonts w:ascii="Times New Roman" w:hAnsi="Times New Roman" w:cs="Times New Roman"/>
+          <w:sz w:val="22"/>
+          <w:szCs w:val="22"/>
+          <w:shd w:val="pct15" w:color="auto" w:fill="FFFFFF"/>
+        </w:rPr>
+        <w:t>productpage</w:t>
+      </w:r>
+      <w:proofErr w:type="spellEnd"/>
+      <w:r>
+        <w:rPr>
+          <w:rFonts w:ascii="Times New Roman" w:hAnsi="Times New Roman" w:cs="Times New Roman"/>
+          <w:sz w:val="22"/>
+          <w:szCs w:val="22"/>
+          <w:shd w:val="pct15" w:color="auto" w:fill="FFFFFF"/>
+        </w:rPr>
+        <w:t xml:space="preserve"> | grep -o "&lt;title&gt;.*&lt;/title&gt;"</w:t>
+      </w:r>
+    </w:p>
+    <w:p>
+      <w:pPr>
+        <w:rPr>
+          <w:rFonts w:ascii="Times New Roman" w:hAnsi="Times New Roman" w:cs="Times New Roman"/>
+          <w:b/>
+          <w:bCs/>
+          <w:sz w:val="22"/>
+          <w:szCs w:val="28"/>
+        </w:rPr>
       </w:pPr>
       <w:r>
         <w:rPr>
@@ -1820,7 +2044,7 @@
           <w:sz w:val="22"/>
           <w:szCs w:val="28"/>
         </w:rPr>
-        <w:t>Command</w:t>
+        <w:t>N</w:t>
       </w:r>
       <w:r>
         <w:rPr>
@@ -1830,174 +2054,13 @@
           <w:sz w:val="22"/>
           <w:szCs w:val="28"/>
         </w:rPr>
-        <w:t>:</w:t>
-      </w:r>
-    </w:p>
-    <w:p>
-      <w:pPr>
-        <w:rPr>
-          <w:rFonts w:ascii="Times New Roman" w:hAnsi="Times New Roman" w:cs="Times New Roman"/>
-          <w:sz w:val="22"/>
-          <w:szCs w:val="22"/>
-          <w:shd w:val="pct15" w:color="auto" w:fill="FFFFFF"/>
-        </w:rPr>
-      </w:pPr>
-      <w:proofErr w:type="spellStart"/>
-      <w:r>
-        <w:rPr>
-          <w:rFonts w:ascii="Times New Roman" w:hAnsi="Times New Roman" w:cs="Times New Roman"/>
-          <w:sz w:val="22"/>
-          <w:szCs w:val="22"/>
-          <w:shd w:val="pct15" w:color="auto" w:fill="FFFFFF"/>
-        </w:rPr>
-        <w:t>kubectl</w:t>
-      </w:r>
-      <w:proofErr w:type="spellEnd"/>
-      <w:r>
-        <w:rPr>
-          <w:rFonts w:ascii="Times New Roman" w:hAnsi="Times New Roman" w:cs="Times New Roman"/>
-          <w:sz w:val="22"/>
-          <w:szCs w:val="22"/>
-          <w:shd w:val="pct15" w:color="auto" w:fill="FFFFFF"/>
-        </w:rPr>
-        <w:t xml:space="preserve"> exec "$(</w:t>
-      </w:r>
-      <w:proofErr w:type="spellStart"/>
-      <w:r>
-        <w:rPr>
-          <w:rFonts w:ascii="Times New Roman" w:hAnsi="Times New Roman" w:cs="Times New Roman"/>
-          <w:sz w:val="22"/>
-          <w:szCs w:val="22"/>
-          <w:shd w:val="pct15" w:color="auto" w:fill="FFFFFF"/>
-        </w:rPr>
-        <w:t>kubectl</w:t>
-      </w:r>
-      <w:proofErr w:type="spellEnd"/>
-      <w:r>
-        <w:rPr>
-          <w:rFonts w:ascii="Times New Roman" w:hAnsi="Times New Roman" w:cs="Times New Roman"/>
-          <w:sz w:val="22"/>
-          <w:szCs w:val="22"/>
-          <w:shd w:val="pct15" w:color="auto" w:fill="FFFFFF"/>
-        </w:rPr>
-        <w:t xml:space="preserve"> get pod -l app=ratings -o </w:t>
-      </w:r>
-      <w:proofErr w:type="spellStart"/>
-      <w:r>
-        <w:rPr>
-          <w:rFonts w:ascii="Times New Roman" w:hAnsi="Times New Roman" w:cs="Times New Roman"/>
-          <w:sz w:val="22"/>
-          <w:szCs w:val="22"/>
-          <w:shd w:val="pct15" w:color="auto" w:fill="FFFFFF"/>
-        </w:rPr>
-        <w:t>jsonpath</w:t>
-      </w:r>
-      <w:proofErr w:type="spellEnd"/>
-      <w:r>
-        <w:rPr>
-          <w:rFonts w:ascii="Times New Roman" w:hAnsi="Times New Roman" w:cs="Times New Roman"/>
-          <w:sz w:val="22"/>
-          <w:szCs w:val="22"/>
-          <w:shd w:val="pct15" w:color="auto" w:fill="FFFFFF"/>
-        </w:rPr>
-        <w:t>='</w:t>
-      </w:r>
-      <w:proofErr w:type="gramStart"/>
-      <w:r>
-        <w:rPr>
-          <w:rFonts w:ascii="Times New Roman" w:hAnsi="Times New Roman" w:cs="Times New Roman"/>
-          <w:sz w:val="22"/>
-          <w:szCs w:val="22"/>
-          <w:shd w:val="pct15" w:color="auto" w:fill="FFFFFF"/>
-        </w:rPr>
-        <w:t>{.items</w:t>
-      </w:r>
-      <w:proofErr w:type="gramEnd"/>
-      <w:r>
-        <w:rPr>
-          <w:rFonts w:ascii="Times New Roman" w:hAnsi="Times New Roman" w:cs="Times New Roman"/>
-          <w:sz w:val="22"/>
-          <w:szCs w:val="22"/>
-          <w:shd w:val="pct15" w:color="auto" w:fill="FFFFFF"/>
-        </w:rPr>
-        <w:t>[0].metadata.name}')" -c ratings -- curl -</w:t>
-      </w:r>
-      <w:proofErr w:type="spellStart"/>
-      <w:r>
-        <w:rPr>
-          <w:rFonts w:ascii="Times New Roman" w:hAnsi="Times New Roman" w:cs="Times New Roman"/>
-          <w:sz w:val="22"/>
-          <w:szCs w:val="22"/>
-          <w:shd w:val="pct15" w:color="auto" w:fill="FFFFFF"/>
-        </w:rPr>
-        <w:t>sS</w:t>
-      </w:r>
-      <w:proofErr w:type="spellEnd"/>
-      <w:r>
-        <w:rPr>
-          <w:rFonts w:ascii="Times New Roman" w:hAnsi="Times New Roman" w:cs="Times New Roman"/>
-          <w:sz w:val="22"/>
-          <w:szCs w:val="22"/>
-          <w:shd w:val="pct15" w:color="auto" w:fill="FFFFFF"/>
-        </w:rPr>
-        <w:t xml:space="preserve"> productpage:9080/</w:t>
-      </w:r>
-      <w:proofErr w:type="spellStart"/>
-      <w:r>
-        <w:rPr>
-          <w:rFonts w:ascii="Times New Roman" w:hAnsi="Times New Roman" w:cs="Times New Roman"/>
-          <w:sz w:val="22"/>
-          <w:szCs w:val="22"/>
-          <w:shd w:val="pct15" w:color="auto" w:fill="FFFFFF"/>
-        </w:rPr>
-        <w:t>productpage</w:t>
-      </w:r>
-      <w:proofErr w:type="spellEnd"/>
-      <w:r>
-        <w:rPr>
-          <w:rFonts w:ascii="Times New Roman" w:hAnsi="Times New Roman" w:cs="Times New Roman"/>
-          <w:sz w:val="22"/>
-          <w:szCs w:val="22"/>
-          <w:shd w:val="pct15" w:color="auto" w:fill="FFFFFF"/>
-        </w:rPr>
-        <w:t xml:space="preserve"> | grep -o "&lt;title&gt;.*&lt;/title&gt;"</w:t>
-      </w:r>
-    </w:p>
-    <w:p>
-      <w:pPr>
-        <w:rPr>
-          <w:rFonts w:ascii="Times New Roman" w:hAnsi="Times New Roman" w:cs="Times New Roman" w:hint="eastAsia"/>
-          <w:b/>
-          <w:bCs/>
-          <w:sz w:val="22"/>
-          <w:szCs w:val="28"/>
-        </w:rPr>
-      </w:pPr>
-      <w:r>
-        <w:rPr>
-          <w:rFonts w:ascii="Times New Roman" w:hAnsi="Times New Roman" w:cs="Times New Roman" w:hint="eastAsia"/>
-          <w:b/>
-          <w:bCs/>
-          <w:sz w:val="22"/>
-          <w:szCs w:val="28"/>
-        </w:rPr>
-        <w:t>N</w:t>
-      </w:r>
-      <w:r>
-        <w:rPr>
-          <w:rFonts w:ascii="Times New Roman" w:hAnsi="Times New Roman" w:cs="Times New Roman"/>
-          <w:b/>
-          <w:bCs/>
-          <w:sz w:val="22"/>
-          <w:szCs w:val="28"/>
-        </w:rPr>
         <w:t>ote:</w:t>
       </w:r>
     </w:p>
     <w:p>
       <w:pPr>
         <w:rPr>
-          <w:rFonts w:ascii="Times New Roman" w:hAnsi="Times New Roman" w:cs="Times New Roman" w:hint="eastAsia"/>
+          <w:rFonts w:ascii="Times New Roman" w:hAnsi="Times New Roman" w:cs="Times New Roman"/>
           <w:sz w:val="22"/>
           <w:szCs w:val="22"/>
         </w:rPr>
@@ -2042,7 +2105,7 @@
                     <pic:cNvPicPr/>
                   </pic:nvPicPr>
                   <pic:blipFill>
-                    <a:blip r:embed="rId8">
+                    <a:blip r:embed="rId9">
                       <a:extLst>
                         <a:ext uri="{28A0092B-C50C-407E-A947-70E740481C1C}">
                           <a14:useLocalDpi xmlns:a14="http://schemas.microsoft.com/office/drawing/2010/main" val="0"/>
@@ -2073,46 +2136,70 @@
       <w:pPr>
         <w:jc w:val="center"/>
         <w:rPr>
+          <w:rFonts w:ascii="Times New Roman" w:hAnsi="Times New Roman" w:cs="Times New Roman"/>
+          <w:sz w:val="20"/>
+          <w:szCs w:val="22"/>
+        </w:rPr>
+      </w:pPr>
+      <w:r>
+        <w:rPr>
+          <w:rFonts w:ascii="Times New Roman" w:hAnsi="Times New Roman" w:cs="Times New Roman"/>
+          <w:b/>
+          <w:bCs/>
+          <w:i/>
+          <w:iCs/>
+          <w:sz w:val="20"/>
+          <w:szCs w:val="22"/>
+        </w:rPr>
+        <w:t>Figure</w:t>
+      </w:r>
+      <w:r>
+        <w:rPr>
+          <w:rFonts w:ascii="Times New Roman" w:hAnsi="Times New Roman" w:cs="Times New Roman"/>
+          <w:b/>
+          <w:bCs/>
+          <w:i/>
+          <w:iCs/>
+          <w:sz w:val="20"/>
+          <w:szCs w:val="22"/>
+        </w:rPr>
+        <w:t>5</w:t>
+      </w:r>
+      <w:r>
+        <w:rPr>
+          <w:rFonts w:ascii="Times New Roman" w:hAnsi="Times New Roman" w:cs="Times New Roman"/>
+          <w:b/>
+          <w:bCs/>
+          <w:i/>
+          <w:iCs/>
+          <w:sz w:val="20"/>
+          <w:szCs w:val="22"/>
+        </w:rPr>
+        <w:t xml:space="preserve">: </w:t>
+      </w:r>
+      <w:r>
+        <w:rPr>
           <w:rFonts w:ascii="Times New Roman" w:hAnsi="Times New Roman" w:cs="Times New Roman" w:hint="eastAsia"/>
-          <w:sz w:val="20"/>
-          <w:szCs w:val="22"/>
-        </w:rPr>
-      </w:pPr>
-      <w:r>
-        <w:rPr>
-          <w:rFonts w:ascii="Times New Roman" w:hAnsi="Times New Roman" w:cs="Times New Roman"/>
-          <w:b/>
-          <w:bCs/>
-          <w:i/>
-          <w:iCs/>
-          <w:sz w:val="20"/>
-          <w:szCs w:val="22"/>
-        </w:rPr>
-        <w:t>Figure</w:t>
-      </w:r>
-      <w:r>
-        <w:rPr>
-          <w:rFonts w:ascii="Times New Roman" w:hAnsi="Times New Roman" w:cs="Times New Roman"/>
-          <w:b/>
-          <w:bCs/>
-          <w:i/>
-          <w:iCs/>
-          <w:sz w:val="20"/>
-          <w:szCs w:val="22"/>
-        </w:rPr>
-        <w:t>5</w:t>
-      </w:r>
-      <w:r>
-        <w:rPr>
-          <w:rFonts w:ascii="Times New Roman" w:hAnsi="Times New Roman" w:cs="Times New Roman"/>
-          <w:b/>
-          <w:bCs/>
-          <w:i/>
-          <w:iCs/>
-          <w:sz w:val="20"/>
-          <w:szCs w:val="22"/>
-        </w:rPr>
-        <w:t xml:space="preserve">: </w:t>
+          <w:b/>
+          <w:bCs/>
+          <w:i/>
+          <w:iCs/>
+          <w:sz w:val="20"/>
+          <w:szCs w:val="22"/>
+        </w:rPr>
+        <w:t>Validate</w:t>
+      </w:r>
+      <w:r>
+        <w:rPr>
+          <w:rFonts w:ascii="Times New Roman" w:hAnsi="Times New Roman" w:cs="Times New Roman"/>
+          <w:b/>
+          <w:bCs/>
+          <w:i/>
+          <w:iCs/>
+          <w:sz w:val="20"/>
+          <w:szCs w:val="22"/>
+        </w:rPr>
+        <w:t xml:space="preserve"> </w:t>
       </w:r>
       <w:r>
         <w:rPr>
@@ -2124,7 +2211,7 @@
           <w:sz w:val="20"/>
           <w:szCs w:val="22"/>
         </w:rPr>
-        <w:t>Validate</w:t>
+        <w:t>the</w:t>
       </w:r>
       <w:r>
         <w:rPr>
@@ -2148,30 +2235,6 @@
           <w:sz w:val="20"/>
           <w:szCs w:val="22"/>
         </w:rPr>
-        <w:t>the</w:t>
-      </w:r>
-      <w:r>
-        <w:rPr>
-          <w:rFonts w:ascii="Times New Roman" w:hAnsi="Times New Roman" w:cs="Times New Roman"/>
-          <w:b/>
-          <w:bCs/>
-          <w:i/>
-          <w:iCs/>
-          <w:sz w:val="20"/>
-          <w:szCs w:val="22"/>
-        </w:rPr>
-        <w:t xml:space="preserve"> </w:t>
-      </w:r>
-      <w:r>
-        <w:rPr>
-          <w:rFonts w:ascii="Times New Roman" w:hAnsi="Times New Roman" w:cs="Times New Roman" w:hint="eastAsia"/>
-          <w:b/>
-          <w:bCs/>
-          <w:i/>
-          <w:iCs/>
-          <w:sz w:val="20"/>
-          <w:szCs w:val="22"/>
-        </w:rPr>
         <w:t>app</w:t>
       </w:r>
     </w:p>
@@ -2187,7 +2250,7 @@
     <w:p>
       <w:pPr>
         <w:rPr>
-          <w:rFonts w:ascii="Times New Roman" w:hAnsi="Times New Roman" w:cs="Times New Roman" w:hint="eastAsia"/>
+          <w:rFonts w:ascii="Times New Roman" w:hAnsi="Times New Roman" w:cs="Times New Roman"/>
           <w:szCs w:val="32"/>
         </w:rPr>
       </w:pPr>
@@ -2460,7 +2523,7 @@
     <w:p>
       <w:pPr>
         <w:rPr>
-          <w:rFonts w:ascii="Times New Roman" w:hAnsi="Times New Roman" w:cs="Times New Roman" w:hint="eastAsia"/>
+          <w:rFonts w:ascii="Times New Roman" w:hAnsi="Times New Roman" w:cs="Times New Roman"/>
           <w:sz w:val="22"/>
           <w:szCs w:val="22"/>
         </w:rPr>
@@ -2541,7 +2604,7 @@
                     <pic:cNvPicPr/>
                   </pic:nvPicPr>
                   <pic:blipFill>
-                    <a:blip r:embed="rId9" cstate="print">
+                    <a:blip r:embed="rId10" cstate="print">
                       <a:extLst>
                         <a:ext uri="{28A0092B-C50C-407E-A947-70E740481C1C}">
                           <a14:useLocalDpi xmlns:a14="http://schemas.microsoft.com/office/drawing/2010/main" val="0"/>
@@ -2581,125 +2644,125 @@
       <w:pPr>
         <w:jc w:val="center"/>
         <w:rPr>
+          <w:rFonts w:ascii="Times New Roman" w:hAnsi="Times New Roman" w:cs="Times New Roman"/>
+          <w:szCs w:val="32"/>
+        </w:rPr>
+      </w:pPr>
+      <w:r>
+        <w:rPr>
+          <w:rFonts w:ascii="Times New Roman" w:hAnsi="Times New Roman" w:cs="Times New Roman"/>
+          <w:b/>
+          <w:bCs/>
+          <w:i/>
+          <w:iCs/>
+          <w:sz w:val="20"/>
+          <w:szCs w:val="22"/>
+        </w:rPr>
+        <w:t>Figure</w:t>
+      </w:r>
+      <w:r>
+        <w:rPr>
+          <w:rFonts w:ascii="Times New Roman" w:hAnsi="Times New Roman" w:cs="Times New Roman"/>
+          <w:b/>
+          <w:bCs/>
+          <w:i/>
+          <w:iCs/>
+          <w:sz w:val="20"/>
+          <w:szCs w:val="22"/>
+        </w:rPr>
+        <w:t>6</w:t>
+      </w:r>
+      <w:r>
+        <w:rPr>
+          <w:rFonts w:ascii="Times New Roman" w:hAnsi="Times New Roman" w:cs="Times New Roman"/>
+          <w:b/>
+          <w:bCs/>
+          <w:i/>
+          <w:iCs/>
+          <w:sz w:val="20"/>
+          <w:szCs w:val="22"/>
+        </w:rPr>
+        <w:t xml:space="preserve">: </w:t>
+      </w:r>
+      <w:r>
+        <w:rPr>
+          <w:rFonts w:ascii="Times New Roman" w:hAnsi="Times New Roman" w:cs="Times New Roman"/>
+          <w:b/>
+          <w:bCs/>
+          <w:i/>
+          <w:iCs/>
+          <w:sz w:val="20"/>
+          <w:szCs w:val="22"/>
+        </w:rPr>
+        <w:t>Open the application to outside traffic</w:t>
+      </w:r>
+    </w:p>
+    <w:p>
+      <w:pPr>
+        <w:jc w:val="center"/>
+        <w:rPr>
+          <w:rFonts w:ascii="Times New Roman" w:hAnsi="Times New Roman" w:cs="Times New Roman"/>
+          <w:szCs w:val="32"/>
+        </w:rPr>
+      </w:pPr>
+    </w:p>
+    <w:p>
+      <w:pPr>
+        <w:rPr>
+          <w:rFonts w:ascii="Times New Roman" w:hAnsi="Times New Roman" w:cs="Times New Roman"/>
+          <w:szCs w:val="32"/>
+        </w:rPr>
+      </w:pPr>
+      <w:r>
+        <w:rPr>
+          <w:rFonts w:ascii="Times New Roman" w:hAnsi="Times New Roman" w:cs="Times New Roman"/>
+          <w:szCs w:val="32"/>
+        </w:rPr>
+        <w:t xml:space="preserve">6. </w:t>
+      </w:r>
+      <w:r>
+        <w:rPr>
+          <w:rFonts w:ascii="Times New Roman" w:hAnsi="Times New Roman" w:cs="Times New Roman"/>
+          <w:szCs w:val="32"/>
+        </w:rPr>
+        <w:t>Access the application</w:t>
+      </w:r>
+    </w:p>
+    <w:p>
+      <w:pPr>
+        <w:rPr>
+          <w:rFonts w:ascii="Times New Roman" w:hAnsi="Times New Roman" w:cs="Times New Roman"/>
+          <w:b/>
+          <w:bCs/>
+          <w:sz w:val="22"/>
+          <w:szCs w:val="28"/>
+        </w:rPr>
+      </w:pPr>
+      <w:r>
+        <w:rPr>
           <w:rFonts w:ascii="Times New Roman" w:hAnsi="Times New Roman" w:cs="Times New Roman" w:hint="eastAsia"/>
-          <w:szCs w:val="32"/>
-        </w:rPr>
-      </w:pPr>
-      <w:r>
-        <w:rPr>
-          <w:rFonts w:ascii="Times New Roman" w:hAnsi="Times New Roman" w:cs="Times New Roman"/>
-          <w:b/>
-          <w:bCs/>
-          <w:i/>
-          <w:iCs/>
-          <w:sz w:val="20"/>
-          <w:szCs w:val="22"/>
-        </w:rPr>
-        <w:t>Figure</w:t>
-      </w:r>
-      <w:r>
-        <w:rPr>
-          <w:rFonts w:ascii="Times New Roman" w:hAnsi="Times New Roman" w:cs="Times New Roman"/>
-          <w:b/>
-          <w:bCs/>
-          <w:i/>
-          <w:iCs/>
-          <w:sz w:val="20"/>
-          <w:szCs w:val="22"/>
-        </w:rPr>
-        <w:t>6</w:t>
-      </w:r>
-      <w:r>
-        <w:rPr>
-          <w:rFonts w:ascii="Times New Roman" w:hAnsi="Times New Roman" w:cs="Times New Roman"/>
-          <w:b/>
-          <w:bCs/>
-          <w:i/>
-          <w:iCs/>
-          <w:sz w:val="20"/>
-          <w:szCs w:val="22"/>
-        </w:rPr>
-        <w:t xml:space="preserve">: </w:t>
-      </w:r>
-      <w:r>
-        <w:rPr>
-          <w:rFonts w:ascii="Times New Roman" w:hAnsi="Times New Roman" w:cs="Times New Roman"/>
-          <w:b/>
-          <w:bCs/>
-          <w:i/>
-          <w:iCs/>
-          <w:sz w:val="20"/>
-          <w:szCs w:val="22"/>
-        </w:rPr>
-        <w:t>Open the application to outside traffic</w:t>
-      </w:r>
-    </w:p>
-    <w:p>
-      <w:pPr>
-        <w:jc w:val="center"/>
-        <w:rPr>
-          <w:rFonts w:ascii="Times New Roman" w:hAnsi="Times New Roman" w:cs="Times New Roman" w:hint="eastAsia"/>
-          <w:szCs w:val="32"/>
-        </w:rPr>
-      </w:pPr>
-    </w:p>
-    <w:p>
-      <w:pPr>
-        <w:rPr>
-          <w:rFonts w:ascii="Times New Roman" w:hAnsi="Times New Roman" w:cs="Times New Roman" w:hint="eastAsia"/>
-          <w:szCs w:val="32"/>
-        </w:rPr>
-      </w:pPr>
-      <w:r>
-        <w:rPr>
-          <w:rFonts w:ascii="Times New Roman" w:hAnsi="Times New Roman" w:cs="Times New Roman"/>
-          <w:szCs w:val="32"/>
-        </w:rPr>
-        <w:t xml:space="preserve">6. </w:t>
-      </w:r>
-      <w:r>
-        <w:rPr>
-          <w:rFonts w:ascii="Times New Roman" w:hAnsi="Times New Roman" w:cs="Times New Roman"/>
-          <w:szCs w:val="32"/>
-        </w:rPr>
-        <w:t>Access the application</w:t>
-      </w:r>
-    </w:p>
-    <w:p>
-      <w:pPr>
-        <w:rPr>
-          <w:rFonts w:ascii="Times New Roman" w:hAnsi="Times New Roman" w:cs="Times New Roman"/>
           <w:b/>
           <w:bCs/>
           <w:sz w:val="22"/>
           <w:szCs w:val="28"/>
         </w:rPr>
-      </w:pPr>
-      <w:r>
-        <w:rPr>
-          <w:rFonts w:ascii="Times New Roman" w:hAnsi="Times New Roman" w:cs="Times New Roman" w:hint="eastAsia"/>
+        <w:t>Command</w:t>
+      </w:r>
+      <w:r>
+        <w:rPr>
+          <w:rFonts w:ascii="Times New Roman" w:hAnsi="Times New Roman" w:cs="Times New Roman"/>
           <w:b/>
           <w:bCs/>
           <w:sz w:val="22"/>
           <w:szCs w:val="28"/>
         </w:rPr>
-        <w:t>Command</w:t>
-      </w:r>
-      <w:r>
-        <w:rPr>
-          <w:rFonts w:ascii="Times New Roman" w:hAnsi="Times New Roman" w:cs="Times New Roman"/>
-          <w:b/>
-          <w:bCs/>
-          <w:sz w:val="22"/>
-          <w:szCs w:val="28"/>
-        </w:rPr>
         <w:t>:</w:t>
       </w:r>
     </w:p>
     <w:p>
       <w:pPr>
         <w:rPr>
-          <w:rFonts w:ascii="Times New Roman" w:hAnsi="Times New Roman" w:cs="Times New Roman" w:hint="eastAsia"/>
+          <w:rFonts w:ascii="Times New Roman" w:hAnsi="Times New Roman" w:cs="Times New Roman"/>
           <w:color w:val="000000"/>
           <w:sz w:val="22"/>
           <w:szCs w:val="22"/>
@@ -2869,7 +2932,7 @@
                     <pic:cNvPicPr/>
                   </pic:nvPicPr>
                   <pic:blipFill>
-                    <a:blip r:embed="rId10" cstate="print">
+                    <a:blip r:embed="rId11" cstate="print">
                       <a:extLst>
                         <a:ext uri="{28A0092B-C50C-407E-A947-70E740481C1C}">
                           <a14:useLocalDpi xmlns:a14="http://schemas.microsoft.com/office/drawing/2010/main" val="0"/>
@@ -2929,7 +2992,7 @@
                     <pic:cNvPicPr/>
                   </pic:nvPicPr>
                   <pic:blipFill>
-                    <a:blip r:embed="rId11" cstate="print">
+                    <a:blip r:embed="rId12" cstate="print">
                       <a:extLst>
                         <a:ext uri="{28A0092B-C50C-407E-A947-70E740481C1C}">
                           <a14:useLocalDpi xmlns:a14="http://schemas.microsoft.com/office/drawing/2010/main" val="0"/>
@@ -2960,7 +3023,7 @@
       <w:pPr>
         <w:jc w:val="center"/>
         <w:rPr>
-          <w:rFonts w:ascii="Times New Roman" w:hAnsi="Times New Roman" w:cs="Times New Roman" w:hint="eastAsia"/>
+          <w:rFonts w:ascii="Times New Roman" w:hAnsi="Times New Roman" w:cs="Times New Roman"/>
           <w:szCs w:val="32"/>
         </w:rPr>
       </w:pPr>
@@ -3208,11 +3271,10 @@
     <w:p>
       <w:pPr>
         <w:rPr>
-          <w:rFonts w:ascii="Times New Roman" w:hAnsi="Times New Roman" w:cs="Times New Roman"/>
-          <w:color w:val="000000"/>
-          <w:sz w:val="22"/>
-          <w:szCs w:val="22"/>
-          <w:shd w:val="pct15" w:color="auto" w:fill="FFFFFF"/>
+          <w:rFonts w:ascii="Menlo" w:eastAsiaTheme="minorEastAsia" w:hAnsi="Menlo" w:cs="Menlo"/>
+          <w:color w:val="000000"/>
+          <w:sz w:val="22"/>
+          <w:szCs w:val="22"/>
         </w:rPr>
       </w:pPr>
       <w:proofErr w:type="spellStart"/>
@@ -3249,6 +3311,90 @@
         <w:t>kiali</w:t>
       </w:r>
       <w:proofErr w:type="spellEnd"/>
+      <w:r>
+        <w:rPr>
+          <w:rFonts w:ascii="Menlo" w:eastAsiaTheme="minorEastAsia" w:hAnsi="Menlo" w:cs="Menlo"/>
+          <w:color w:val="000000"/>
+          <w:sz w:val="22"/>
+          <w:szCs w:val="22"/>
+        </w:rPr>
+        <w:t xml:space="preserve"> </w:t>
+      </w:r>
+    </w:p>
+    <w:p>
+      <w:pPr>
+        <w:rPr>
+          <w:rFonts w:ascii="Times New Roman" w:hAnsi="Times New Roman" w:cs="Times New Roman"/>
+          <w:color w:val="000000"/>
+          <w:sz w:val="22"/>
+          <w:szCs w:val="22"/>
+          <w:shd w:val="pct15" w:color="auto" w:fill="FFFFFF"/>
+        </w:rPr>
+      </w:pPr>
+      <w:r>
+        <w:rPr>
+          <w:rFonts w:ascii="Times New Roman" w:hAnsi="Times New Roman" w:cs="Times New Roman"/>
+          <w:color w:val="000000"/>
+          <w:sz w:val="22"/>
+          <w:szCs w:val="22"/>
+          <w:shd w:val="pct15" w:color="auto" w:fill="FFFFFF"/>
+        </w:rPr>
+        <w:t xml:space="preserve">for </w:t>
+      </w:r>
+      <w:proofErr w:type="spellStart"/>
+      <w:r>
+        <w:rPr>
+          <w:rFonts w:ascii="Times New Roman" w:hAnsi="Times New Roman" w:cs="Times New Roman"/>
+          <w:color w:val="000000"/>
+          <w:sz w:val="22"/>
+          <w:szCs w:val="22"/>
+          <w:shd w:val="pct15" w:color="auto" w:fill="FFFFFF"/>
+        </w:rPr>
+        <w:t>i</w:t>
+      </w:r>
+      <w:proofErr w:type="spellEnd"/>
+      <w:r>
+        <w:rPr>
+          <w:rFonts w:ascii="Times New Roman" w:hAnsi="Times New Roman" w:cs="Times New Roman"/>
+          <w:color w:val="000000"/>
+          <w:sz w:val="22"/>
+          <w:szCs w:val="22"/>
+          <w:shd w:val="pct15" w:color="auto" w:fill="FFFFFF"/>
+        </w:rPr>
+        <w:t xml:space="preserve"> in $(seq 1 100); do curl -s -o /dev/null "http://localhost:8080/</w:t>
+      </w:r>
+      <w:proofErr w:type="spellStart"/>
+      <w:r>
+        <w:rPr>
+          <w:rFonts w:ascii="Times New Roman" w:hAnsi="Times New Roman" w:cs="Times New Roman"/>
+          <w:color w:val="000000"/>
+          <w:sz w:val="22"/>
+          <w:szCs w:val="22"/>
+          <w:shd w:val="pct15" w:color="auto" w:fill="FFFFFF"/>
+        </w:rPr>
+        <w:t>productpage</w:t>
+      </w:r>
+      <w:proofErr w:type="spellEnd"/>
+      <w:r>
+        <w:rPr>
+          <w:rFonts w:ascii="Times New Roman" w:hAnsi="Times New Roman" w:cs="Times New Roman"/>
+          <w:color w:val="000000"/>
+          <w:sz w:val="22"/>
+          <w:szCs w:val="22"/>
+          <w:shd w:val="pct15" w:color="auto" w:fill="FFFFFF"/>
+        </w:rPr>
+        <w:t>"; done</w:t>
+      </w:r>
+      <w:r>
+        <w:rPr>
+          <w:rFonts w:ascii="Times New Roman" w:hAnsi="Times New Roman" w:cs="Times New Roman"/>
+          <w:color w:val="000000"/>
+          <w:sz w:val="22"/>
+          <w:szCs w:val="22"/>
+          <w:shd w:val="pct15" w:color="auto" w:fill="FFFFFF"/>
+        </w:rPr>
+        <w:t xml:space="preserve"> </w:t>
+      </w:r>
     </w:p>
     <w:p>
       <w:pPr>
@@ -3284,36 +3430,153 @@
     <w:p>
       <w:pPr>
         <w:rPr>
-          <w:rFonts w:ascii="Times New Roman" w:hAnsi="Times New Roman" w:cs="Times New Roman"/>
-          <w:sz w:val="22"/>
-          <w:szCs w:val="22"/>
-        </w:rPr>
-      </w:pPr>
-      <w:r>
-        <w:rPr>
-          <w:rFonts w:ascii="Times New Roman" w:hAnsi="Times New Roman" w:cs="Times New Roman"/>
-          <w:sz w:val="22"/>
-          <w:szCs w:val="22"/>
-        </w:rPr>
-        <w:t xml:space="preserve">Runs </w:t>
-      </w:r>
-      <w:proofErr w:type="gramStart"/>
-      <w:r>
-        <w:rPr>
-          <w:rFonts w:ascii="Times New Roman" w:hAnsi="Times New Roman" w:cs="Times New Roman"/>
-          <w:sz w:val="22"/>
-          <w:szCs w:val="22"/>
-        </w:rPr>
-        <w:t>an</w:t>
-      </w:r>
-      <w:proofErr w:type="gramEnd"/>
-      <w:r>
-        <w:rPr>
-          <w:rFonts w:ascii="Times New Roman" w:hAnsi="Times New Roman" w:cs="Times New Roman"/>
-          <w:sz w:val="22"/>
-          <w:szCs w:val="22"/>
-        </w:rPr>
-        <w:t xml:space="preserve"> Nginx container to serve the current directory on port 8081 for viewing dashboards or HTML pages.</w:t>
+          <w:rFonts w:ascii="Times New Roman" w:hAnsi="Times New Roman" w:cs="Times New Roman" w:hint="eastAsia"/>
+          <w:sz w:val="22"/>
+          <w:szCs w:val="22"/>
+        </w:rPr>
+      </w:pPr>
+      <w:r>
+        <w:rPr>
+          <w:rFonts w:ascii="Times New Roman" w:hAnsi="Times New Roman" w:cs="Times New Roman"/>
+          <w:sz w:val="22"/>
+          <w:szCs w:val="22"/>
+        </w:rPr>
+        <w:t>The Istio addons (</w:t>
+      </w:r>
+      <w:proofErr w:type="spellStart"/>
+      <w:r>
+        <w:rPr>
+          <w:rFonts w:ascii="Times New Roman" w:hAnsi="Times New Roman" w:cs="Times New Roman"/>
+          <w:sz w:val="22"/>
+          <w:szCs w:val="22"/>
+        </w:rPr>
+        <w:t>Kiali</w:t>
+      </w:r>
+      <w:proofErr w:type="spellEnd"/>
+      <w:r>
+        <w:rPr>
+          <w:rFonts w:ascii="Times New Roman" w:hAnsi="Times New Roman" w:cs="Times New Roman"/>
+          <w:sz w:val="22"/>
+          <w:szCs w:val="22"/>
+        </w:rPr>
+        <w:t xml:space="preserve">, Prometheus) must be installed to enable monitoring and visualization. After deploying the addons and confirming that </w:t>
+      </w:r>
+      <w:proofErr w:type="spellStart"/>
+      <w:r>
+        <w:rPr>
+          <w:rFonts w:ascii="Times New Roman" w:hAnsi="Times New Roman" w:cs="Times New Roman"/>
+          <w:sz w:val="22"/>
+          <w:szCs w:val="22"/>
+        </w:rPr>
+        <w:t>Kiali</w:t>
+      </w:r>
+      <w:proofErr w:type="spellEnd"/>
+      <w:r>
+        <w:rPr>
+          <w:rFonts w:ascii="Times New Roman" w:hAnsi="Times New Roman" w:cs="Times New Roman"/>
+          <w:sz w:val="22"/>
+          <w:szCs w:val="22"/>
+        </w:rPr>
+        <w:t xml:space="preserve"> is running, the dashboard can be opened using </w:t>
+      </w:r>
+      <w:proofErr w:type="spellStart"/>
+      <w:r>
+        <w:rPr>
+          <w:rFonts w:ascii="Times New Roman" w:hAnsi="Times New Roman" w:cs="Times New Roman"/>
+          <w:sz w:val="22"/>
+          <w:szCs w:val="22"/>
+        </w:rPr>
+        <w:t>istioctl</w:t>
+      </w:r>
+      <w:proofErr w:type="spellEnd"/>
+      <w:r>
+        <w:rPr>
+          <w:rFonts w:ascii="Times New Roman" w:hAnsi="Times New Roman" w:cs="Times New Roman"/>
+          <w:sz w:val="22"/>
+          <w:szCs w:val="22"/>
+        </w:rPr>
+        <w:t xml:space="preserve"> dashboard </w:t>
+      </w:r>
+      <w:proofErr w:type="spellStart"/>
+      <w:r>
+        <w:rPr>
+          <w:rFonts w:ascii="Times New Roman" w:hAnsi="Times New Roman" w:cs="Times New Roman"/>
+          <w:sz w:val="22"/>
+          <w:szCs w:val="22"/>
+        </w:rPr>
+        <w:t>kiali</w:t>
+      </w:r>
+      <w:proofErr w:type="spellEnd"/>
+      <w:r>
+        <w:rPr>
+          <w:rFonts w:ascii="Times New Roman" w:hAnsi="Times New Roman" w:cs="Times New Roman"/>
+          <w:sz w:val="22"/>
+          <w:szCs w:val="22"/>
+        </w:rPr>
+        <w:t>.</w:t>
+      </w:r>
+      <w:r>
+        <w:rPr>
+          <w:rFonts w:ascii="Times New Roman" w:hAnsi="Times New Roman" w:cs="Times New Roman"/>
+          <w:sz w:val="22"/>
+          <w:szCs w:val="22"/>
+        </w:rPr>
+        <w:br/>
+        <w:t xml:space="preserve">Because Istio samples only 1% of requests by default, at least 100 requests are sent to the </w:t>
+      </w:r>
+      <w:proofErr w:type="spellStart"/>
+      <w:r>
+        <w:rPr>
+          <w:rFonts w:ascii="Times New Roman" w:hAnsi="Times New Roman" w:cs="Times New Roman"/>
+          <w:sz w:val="22"/>
+          <w:szCs w:val="22"/>
+        </w:rPr>
+        <w:t>Bookinfo</w:t>
+      </w:r>
+      <w:proofErr w:type="spellEnd"/>
+      <w:r>
+        <w:rPr>
+          <w:rFonts w:ascii="Times New Roman" w:hAnsi="Times New Roman" w:cs="Times New Roman"/>
+          <w:sz w:val="22"/>
+          <w:szCs w:val="22"/>
+        </w:rPr>
+        <w:t> </w:t>
+      </w:r>
+      <w:proofErr w:type="spellStart"/>
+      <w:r>
+        <w:rPr>
+          <w:rFonts w:ascii="Times New Roman" w:hAnsi="Times New Roman" w:cs="Times New Roman"/>
+          <w:sz w:val="22"/>
+          <w:szCs w:val="22"/>
+        </w:rPr>
+        <w:t>productpage</w:t>
+      </w:r>
+      <w:proofErr w:type="spellEnd"/>
+      <w:r>
+        <w:rPr>
+          <w:rFonts w:ascii="Times New Roman" w:hAnsi="Times New Roman" w:cs="Times New Roman"/>
+          <w:sz w:val="22"/>
+          <w:szCs w:val="22"/>
+        </w:rPr>
+        <w:t xml:space="preserve"> to generate sufficient metrics and traces for </w:t>
+      </w:r>
+      <w:proofErr w:type="spellStart"/>
+      <w:r>
+        <w:rPr>
+          <w:rFonts w:ascii="Times New Roman" w:hAnsi="Times New Roman" w:cs="Times New Roman"/>
+          <w:sz w:val="22"/>
+          <w:szCs w:val="22"/>
+        </w:rPr>
+        <w:t>Kiali</w:t>
+      </w:r>
+      <w:proofErr w:type="spellEnd"/>
+      <w:r>
+        <w:rPr>
+          <w:rFonts w:ascii="Times New Roman" w:hAnsi="Times New Roman" w:cs="Times New Roman"/>
+          <w:sz w:val="22"/>
+          <w:szCs w:val="22"/>
+        </w:rPr>
+        <w:t xml:space="preserve"> to display the service graph and health information.</w:t>
       </w:r>
     </w:p>
     <w:p>
@@ -3325,15 +3588,6 @@
           <w:szCs w:val="22"/>
         </w:rPr>
       </w:pPr>
-    </w:p>
-    <w:p>
-      <w:pPr>
-        <w:rPr>
-          <w:rFonts w:ascii="Times New Roman" w:hAnsi="Times New Roman" w:cs="Times New Roman" w:hint="eastAsia"/>
-          <w:sz w:val="22"/>
-          <w:szCs w:val="22"/>
-        </w:rPr>
-      </w:pPr>
       <w:r>
         <w:rPr>
           <w:rFonts w:ascii="Times New Roman" w:hAnsi="Times New Roman" w:cs="Times New Roman"/>
@@ -3346,9 +3600,9 @@
           <w:szCs w:val="22"/>
         </w:rPr>
         <w:drawing>
-          <wp:inline distT="0" distB="0" distL="0" distR="0" wp14:anchorId="22A846B8" wp14:editId="34506D9C">
-            <wp:extent cx="5274310" cy="3477895"/>
-            <wp:effectExtent l="0" t="0" r="0" b="1905"/>
+          <wp:inline distT="0" distB="0" distL="0" distR="0" wp14:anchorId="22A846B8" wp14:editId="6D9FF751">
+            <wp:extent cx="4282038" cy="2823588"/>
+            <wp:effectExtent l="0" t="0" r="0" b="0"/>
             <wp:docPr id="23" name="图片 23"/>
             <wp:cNvGraphicFramePr>
               <a:graphicFrameLocks xmlns:a="http://schemas.openxmlformats.org/drawingml/2006/main" noChangeAspect="1"/>
@@ -3361,7 +3615,7 @@
                     <pic:cNvPicPr/>
                   </pic:nvPicPr>
                   <pic:blipFill>
-                    <a:blip r:embed="rId12" cstate="print">
+                    <a:blip r:embed="rId13" cstate="print">
                       <a:extLst>
                         <a:ext uri="{28A0092B-C50C-407E-A947-70E740481C1C}">
                           <a14:useLocalDpi xmlns:a14="http://schemas.microsoft.com/office/drawing/2010/main" val="0"/>
@@ -3375,7 +3629,7 @@
                   <pic:spPr>
                     <a:xfrm>
                       <a:off x="0" y="0"/>
-                      <a:ext cx="5274310" cy="3477895"/>
+                      <a:ext cx="4292429" cy="2830440"/>
                     </a:xfrm>
                     <a:prstGeom prst="rect">
                       <a:avLst/>
@@ -3437,6 +3691,32 @@
         </w:rPr>
         <w:t xml:space="preserve">: </w:t>
       </w:r>
+      <w:proofErr w:type="spellStart"/>
+      <w:r>
+        <w:rPr>
+          <w:rFonts w:ascii="Times New Roman" w:hAnsi="Times New Roman" w:cs="Times New Roman" w:hint="eastAsia"/>
+          <w:b/>
+          <w:bCs/>
+          <w:i/>
+          <w:iCs/>
+          <w:sz w:val="20"/>
+          <w:szCs w:val="22"/>
+        </w:rPr>
+        <w:t>Kiali</w:t>
+      </w:r>
+      <w:proofErr w:type="spellEnd"/>
+      <w:r>
+        <w:rPr>
+          <w:rFonts w:ascii="Times New Roman" w:hAnsi="Times New Roman" w:cs="Times New Roman"/>
+          <w:b/>
+          <w:bCs/>
+          <w:i/>
+          <w:iCs/>
+          <w:sz w:val="20"/>
+          <w:szCs w:val="22"/>
+        </w:rPr>
+        <w:t xml:space="preserve"> </w:t>
+      </w:r>
       <w:r>
         <w:rPr>
           <w:rFonts w:ascii="Times New Roman" w:hAnsi="Times New Roman" w:cs="Times New Roman"/>
@@ -3448,6 +3728,192 @@
           <w:szCs w:val="22"/>
         </w:rPr>
         <w:t>Dashboard</w:t>
+      </w:r>
+    </w:p>
+    <w:p>
+      <w:pPr>
+        <w:jc w:val="center"/>
+        <w:rPr>
+          <w:rFonts w:ascii="Times New Roman" w:hAnsi="Times New Roman" w:cs="Times New Roman"/>
+          <w:b/>
+          <w:bCs/>
+          <w:i/>
+          <w:iCs/>
+          <w:sz w:val="20"/>
+          <w:szCs w:val="22"/>
+        </w:rPr>
+      </w:pPr>
+      <w:r>
+        <w:rPr>
+          <w:rFonts w:ascii="Times New Roman" w:hAnsi="Times New Roman" w:cs="Times New Roman"/>
+          <w:b/>
+          <w:bCs/>
+          <w:i/>
+          <w:iCs/>
+          <w:noProof/>
+          <w:sz w:val="20"/>
+          <w:szCs w:val="22"/>
+        </w:rPr>
+        <w:drawing>
+          <wp:inline distT="0" distB="0" distL="0" distR="0" wp14:anchorId="105CDD34" wp14:editId="5A78126E">
+            <wp:extent cx="4247909" cy="2660407"/>
+            <wp:effectExtent l="0" t="0" r="0" b="0"/>
+            <wp:docPr id="2" name="图片 2"/>
+            <wp:cNvGraphicFramePr>
+              <a:graphicFrameLocks xmlns:a="http://schemas.openxmlformats.org/drawingml/2006/main" noChangeAspect="1"/>
+            </wp:cNvGraphicFramePr>
+            <a:graphic xmlns:a="http://schemas.openxmlformats.org/drawingml/2006/main">
+              <a:graphicData uri="http://schemas.openxmlformats.org/drawingml/2006/picture">
+                <pic:pic xmlns:pic="http://schemas.openxmlformats.org/drawingml/2006/picture">
+                  <pic:nvPicPr>
+                    <pic:cNvPr id="2" name="图片 2"/>
+                    <pic:cNvPicPr/>
+                  </pic:nvPicPr>
+                  <pic:blipFill rotWithShape="1">
+                    <a:blip r:embed="rId14" cstate="print">
+                      <a:extLst>
+                        <a:ext uri="{28A0092B-C50C-407E-A947-70E740481C1C}">
+                          <a14:useLocalDpi xmlns:a14="http://schemas.microsoft.com/office/drawing/2010/main" val="0"/>
+                        </a:ext>
+                      </a:extLst>
+                    </a:blip>
+                    <a:srcRect l="1536" b="2549"/>
+                    <a:stretch/>
+                  </pic:blipFill>
+                  <pic:spPr bwMode="auto">
+                    <a:xfrm>
+                      <a:off x="0" y="0"/>
+                      <a:ext cx="4280132" cy="2680588"/>
+                    </a:xfrm>
+                    <a:prstGeom prst="rect">
+                      <a:avLst/>
+                    </a:prstGeom>
+                    <a:ln>
+                      <a:noFill/>
+                    </a:ln>
+                    <a:extLst>
+                      <a:ext uri="{53640926-AAD7-44D8-BBD7-CCE9431645EC}">
+                        <a14:shadowObscured xmlns:a14="http://schemas.microsoft.com/office/drawing/2010/main"/>
+                      </a:ext>
+                    </a:extLst>
+                  </pic:spPr>
+                </pic:pic>
+              </a:graphicData>
+            </a:graphic>
+          </wp:inline>
+        </w:drawing>
+      </w:r>
+    </w:p>
+    <w:p>
+      <w:pPr>
+        <w:jc w:val="center"/>
+        <w:rPr>
+          <w:rFonts w:ascii="Times New Roman" w:hAnsi="Times New Roman" w:cs="Times New Roman" w:hint="eastAsia"/>
+          <w:b/>
+          <w:bCs/>
+          <w:i/>
+          <w:iCs/>
+          <w:sz w:val="20"/>
+          <w:szCs w:val="22"/>
+        </w:rPr>
+      </w:pPr>
+      <w:r>
+        <w:rPr>
+          <w:rFonts w:ascii="Times New Roman" w:hAnsi="Times New Roman" w:cs="Times New Roman"/>
+          <w:b/>
+          <w:bCs/>
+          <w:i/>
+          <w:iCs/>
+          <w:sz w:val="20"/>
+          <w:szCs w:val="22"/>
+        </w:rPr>
+        <w:t>Figure</w:t>
+      </w:r>
+      <w:r>
+        <w:rPr>
+          <w:rFonts w:ascii="Times New Roman" w:hAnsi="Times New Roman" w:cs="Times New Roman"/>
+          <w:b/>
+          <w:bCs/>
+          <w:i/>
+          <w:iCs/>
+          <w:sz w:val="20"/>
+          <w:szCs w:val="22"/>
+        </w:rPr>
+        <w:t>9</w:t>
+      </w:r>
+      <w:r>
+        <w:rPr>
+          <w:rFonts w:ascii="Times New Roman" w:hAnsi="Times New Roman" w:cs="Times New Roman"/>
+          <w:b/>
+          <w:bCs/>
+          <w:i/>
+          <w:iCs/>
+          <w:sz w:val="20"/>
+          <w:szCs w:val="22"/>
+        </w:rPr>
+        <w:t xml:space="preserve">: </w:t>
+      </w:r>
+      <w:r>
+        <w:rPr>
+          <w:rFonts w:ascii="Times New Roman" w:hAnsi="Times New Roman" w:cs="Times New Roman" w:hint="eastAsia"/>
+          <w:b/>
+          <w:bCs/>
+          <w:i/>
+          <w:iCs/>
+          <w:sz w:val="20"/>
+          <w:szCs w:val="22"/>
+        </w:rPr>
+        <w:t>Use</w:t>
+      </w:r>
+      <w:r>
+        <w:rPr>
+          <w:rFonts w:ascii="Times New Roman" w:hAnsi="Times New Roman" w:cs="Times New Roman"/>
+          <w:b/>
+          <w:bCs/>
+          <w:i/>
+          <w:iCs/>
+          <w:sz w:val="20"/>
+          <w:szCs w:val="22"/>
+        </w:rPr>
+        <w:t xml:space="preserve"> </w:t>
+      </w:r>
+      <w:proofErr w:type="spellStart"/>
+      <w:r>
+        <w:rPr>
+          <w:rFonts w:ascii="Times New Roman" w:hAnsi="Times New Roman" w:cs="Times New Roman" w:hint="eastAsia"/>
+          <w:b/>
+          <w:bCs/>
+          <w:i/>
+          <w:iCs/>
+          <w:sz w:val="20"/>
+          <w:szCs w:val="22"/>
+        </w:rPr>
+        <w:t>Kiali</w:t>
+      </w:r>
+      <w:proofErr w:type="spellEnd"/>
+      <w:r>
+        <w:rPr>
+          <w:rFonts w:ascii="Times New Roman" w:hAnsi="Times New Roman" w:cs="Times New Roman" w:hint="eastAsia"/>
+          <w:b/>
+          <w:bCs/>
+          <w:i/>
+          <w:iCs/>
+          <w:sz w:val="20"/>
+          <w:szCs w:val="22"/>
+        </w:rPr>
+        <w:t xml:space="preserve"> </w:t>
+      </w:r>
+      <w:r>
+        <w:rPr>
+          <w:rFonts w:ascii="Times New Roman" w:hAnsi="Times New Roman" w:cs="Times New Roman"/>
+          <w:b/>
+          <w:bCs/>
+          <w:i/>
+          <w:iCs/>
+          <w:sz w:val="20"/>
+          <w:szCs w:val="22"/>
+        </w:rPr>
+        <w:t>to check the traffic</w:t>
       </w:r>
     </w:p>
     <w:sectPr>

</xml_diff>